<commit_message>
Final Design for PA 1 (Fixed otherwise-if and otherwise-when) - Ethan.
</commit_message>
<xml_diff>
--- a/final_design.docx
+++ b/final_design.docx
@@ -1,6 +1,6 @@
 
 <file path=word/document.xml><?xml version="1.0" encoding="utf-8"?>
-<w:document xmlns:wpc="http://schemas.microsoft.com/office/word/2010/wordprocessingCanvas" xmlns:cx="http://schemas.microsoft.com/office/drawing/2014/chartex" xmlns:cx1="http://schemas.microsoft.com/office/drawing/2015/9/8/chartex" xmlns:cx2="http://schemas.microsoft.com/office/drawing/2015/10/21/chartex" xmlns:cx3="http://schemas.microsoft.com/office/drawing/2016/5/9/chartex" xmlns:cx4="http://schemas.microsoft.com/office/drawing/2016/5/10/chartex" xmlns:cx5="http://schemas.microsoft.com/office/drawing/2016/5/11/chartex" xmlns:cx6="http://schemas.microsoft.com/office/drawing/2016/5/12/chartex" xmlns:cx7="http://schemas.microsoft.com/office/drawing/2016/5/13/chartex" xmlns:cx8="http://schemas.microsoft.com/office/drawing/2016/5/14/chartex" xmlns:mc="http://schemas.openxmlformats.org/markup-compatibility/2006" xmlns:aink="http://schemas.microsoft.com/office/drawing/2016/ink" xmlns:am3d="http://schemas.microsoft.com/office/drawing/2017/model3d" xmlns:o="urn:schemas-microsoft-com:office:office" xmlns:r="http://schemas.openxmlformats.org/officeDocument/2006/relationships" xmlns:m="http://schemas.openxmlformats.org/officeDocument/2006/math" xmlns:v="urn:schemas-microsoft-com:vml" xmlns:wp14="http://schemas.microsoft.com/office/word/2010/wordprocessingDrawing" xmlns:wp="http://schemas.openxmlformats.org/drawingml/2006/wordprocessingDrawing" xmlns:w10="urn:schemas-microsoft-com:office:word" xmlns:w="http://schemas.openxmlformats.org/wordprocessingml/2006/main" xmlns:w14="http://schemas.microsoft.com/office/word/2010/wordml" xmlns:w15="http://schemas.microsoft.com/office/word/2012/wordml" xmlns:w16cex="http://schemas.microsoft.com/office/word/2018/wordml/cex" xmlns:w16cid="http://schemas.microsoft.com/office/word/2016/wordml/cid" xmlns:w16="http://schemas.microsoft.com/office/word/2018/wordml" xmlns:w16sdtdh="http://schemas.microsoft.com/office/word/2020/wordml/sdtdatahash" xmlns:w16se="http://schemas.microsoft.com/office/word/2015/wordml/symex" xmlns:wpg="http://schemas.microsoft.com/office/word/2010/wordprocessingGroup" xmlns:wpi="http://schemas.microsoft.com/office/word/2010/wordprocessingInk" xmlns:wne="http://schemas.microsoft.com/office/word/2006/wordml" xmlns:wps="http://schemas.microsoft.com/office/word/2010/wordprocessingShape" mc:Ignorable="w14 w15 w16se w16cid w16 w16cex w16sdtdh wp14">
+<w:document xmlns:wpc="http://schemas.microsoft.com/office/word/2010/wordprocessingCanvas" xmlns:cx="http://schemas.microsoft.com/office/drawing/2014/chartex" xmlns:cx1="http://schemas.microsoft.com/office/drawing/2015/9/8/chartex" xmlns:cx2="http://schemas.microsoft.com/office/drawing/2015/10/21/chartex" xmlns:cx3="http://schemas.microsoft.com/office/drawing/2016/5/9/chartex" xmlns:cx4="http://schemas.microsoft.com/office/drawing/2016/5/10/chartex" xmlns:cx5="http://schemas.microsoft.com/office/drawing/2016/5/11/chartex" xmlns:cx6="http://schemas.microsoft.com/office/drawing/2016/5/12/chartex" xmlns:cx7="http://schemas.microsoft.com/office/drawing/2016/5/13/chartex" xmlns:cx8="http://schemas.microsoft.com/office/drawing/2016/5/14/chartex" xmlns:mc="http://schemas.openxmlformats.org/markup-compatibility/2006" xmlns:aink="http://schemas.microsoft.com/office/drawing/2016/ink" xmlns:am3d="http://schemas.microsoft.com/office/drawing/2017/model3d" xmlns:o="urn:schemas-microsoft-com:office:office" xmlns:oel="http://schemas.microsoft.com/office/2019/extlst" xmlns:r="http://schemas.openxmlformats.org/officeDocument/2006/relationships" xmlns:m="http://schemas.openxmlformats.org/officeDocument/2006/math" xmlns:v="urn:schemas-microsoft-com:vml" xmlns:wp14="http://schemas.microsoft.com/office/word/2010/wordprocessingDrawing" xmlns:wp="http://schemas.openxmlformats.org/drawingml/2006/wordprocessingDrawing" xmlns:w10="urn:schemas-microsoft-com:office:word" xmlns:w="http://schemas.openxmlformats.org/wordprocessingml/2006/main" xmlns:w14="http://schemas.microsoft.com/office/word/2010/wordml" xmlns:w15="http://schemas.microsoft.com/office/word/2012/wordml" xmlns:w16cex="http://schemas.microsoft.com/office/word/2018/wordml/cex" xmlns:w16cid="http://schemas.microsoft.com/office/word/2016/wordml/cid" xmlns:w16="http://schemas.microsoft.com/office/word/2018/wordml" xmlns:w16du="http://schemas.microsoft.com/office/word/2023/wordml/word16du" xmlns:w16sdtdh="http://schemas.microsoft.com/office/word/2020/wordml/sdtdatahash" xmlns:w16se="http://schemas.microsoft.com/office/word/2015/wordml/symex" xmlns:wpg="http://schemas.microsoft.com/office/word/2010/wordprocessingGroup" xmlns:wpi="http://schemas.microsoft.com/office/word/2010/wordprocessingInk" xmlns:wne="http://schemas.microsoft.com/office/word/2006/wordml" xmlns:wps="http://schemas.microsoft.com/office/word/2010/wordprocessingShape" mc:Ignorable="w14 w15 w16se w16cid w16 w16cex w16sdtdh w16du wp14">
   <w:body>
     <w:tbl>
       <w:tblPr>
@@ -35,6 +35,9 @@
             <w:pPr>
               <w:cnfStyle w:val="000000100000" w:firstRow="0" w:lastRow="0" w:firstColumn="0" w:lastColumn="0" w:oddVBand="0" w:evenVBand="0" w:oddHBand="1" w:evenHBand="0" w:firstRowFirstColumn="0" w:firstRowLastColumn="0" w:lastRowFirstColumn="0" w:lastRowLastColumn="0"/>
             </w:pPr>
+            <w:r>
+              <w:t>Ethan D’Souza</w:t>
+            </w:r>
           </w:p>
         </w:tc>
       </w:tr>
@@ -58,6 +61,9 @@
             <w:pPr>
               <w:cnfStyle w:val="000000000000" w:firstRow="0" w:lastRow="0" w:firstColumn="0" w:lastColumn="0" w:oddVBand="0" w:evenVBand="0" w:oddHBand="0" w:evenHBand="0" w:firstRowFirstColumn="0" w:firstRowLastColumn="0" w:lastRowFirstColumn="0" w:lastRowLastColumn="0"/>
             </w:pPr>
+            <w:r>
+              <w:t>1735988</w:t>
+            </w:r>
           </w:p>
         </w:tc>
       </w:tr>
@@ -71,8 +77,780 @@
         <w:t xml:space="preserve">Final design </w:t>
       </w:r>
     </w:p>
+    <w:p>
+      <w:pPr>
+        <w:pStyle w:val="ListParagraph"/>
+        <w:numPr>
+          <w:ilvl w:val="0"/>
+          <w:numId w:val="1"/>
+        </w:numPr>
+      </w:pPr>
+      <w:r>
+        <w:rPr>
+          <w:b/>
+        </w:rPr>
+        <w:t>Introduction</w:t>
+      </w:r>
+    </w:p>
+    <w:p>
+      <w:pPr>
+        <w:pStyle w:val="ListParagraph"/>
+        <w:numPr>
+          <w:ilvl w:val="0"/>
+          <w:numId w:val="2"/>
+        </w:numPr>
+      </w:pPr>
+      <w:r>
+        <w:t>Input: Player's name</w:t>
+      </w:r>
+    </w:p>
+    <w:p>
+      <w:pPr>
+        <w:pStyle w:val="ListParagraph"/>
+        <w:numPr>
+          <w:ilvl w:val="0"/>
+          <w:numId w:val="2"/>
+        </w:numPr>
+      </w:pPr>
+      <w:r>
+        <w:t>Output: Personalized greeting using the player’s name and a description of the initial setting.</w:t>
+      </w:r>
+    </w:p>
+    <w:p>
+      <w:pPr>
+        <w:pStyle w:val="ListParagraph"/>
+        <w:numPr>
+          <w:ilvl w:val="0"/>
+          <w:numId w:val="2"/>
+        </w:numPr>
+      </w:pPr>
+      <w:r>
+        <w:t>Story: The player is standing at the entrance of a mysterious jungle, with two paths in front of them.</w:t>
+      </w:r>
+    </w:p>
+    <w:p/>
+    <w:p>
+      <w:pPr>
+        <w:pStyle w:val="ListParagraph"/>
+        <w:numPr>
+          <w:ilvl w:val="0"/>
+          <w:numId w:val="1"/>
+        </w:numPr>
+      </w:pPr>
+      <w:r>
+        <w:rPr>
+          <w:b/>
+        </w:rPr>
+        <w:t>First Decision: Path Choice (String-based decision)</w:t>
+      </w:r>
+    </w:p>
+    <w:p>
+      <w:pPr>
+        <w:pStyle w:val="ListParagraph"/>
+        <w:numPr>
+          <w:ilvl w:val="0"/>
+          <w:numId w:val="2"/>
+        </w:numPr>
+      </w:pPr>
+      <w:r>
+        <w:t xml:space="preserve">Input: Choice between 'forest' </w:t>
+      </w:r>
+      <w:proofErr w:type="gramStart"/>
+      <w:r>
+        <w:t>or</w:t>
+      </w:r>
+      <w:proofErr w:type="gramEnd"/>
+      <w:r>
+        <w:t xml:space="preserve"> 'cave' (string input)</w:t>
+      </w:r>
+    </w:p>
+    <w:p>
+      <w:pPr>
+        <w:ind w:left="360"/>
+      </w:pPr>
+      <w:r>
+        <w:t>Decision 1:</w:t>
+      </w:r>
+    </w:p>
+    <w:p>
+      <w:pPr>
+        <w:pStyle w:val="ListParagraph"/>
+        <w:numPr>
+          <w:ilvl w:val="0"/>
+          <w:numId w:val="3"/>
+        </w:numPr>
+      </w:pPr>
+      <w:r>
+        <w:t>If the player chooses 'forest':</w:t>
+      </w:r>
+    </w:p>
+    <w:p>
+      <w:pPr>
+        <w:pStyle w:val="ListParagraph"/>
+        <w:numPr>
+          <w:ilvl w:val="0"/>
+          <w:numId w:val="4"/>
+        </w:numPr>
+      </w:pPr>
+      <w:r>
+        <w:t>Output: Describes entering a dense forest and hints at future challenges.</w:t>
+      </w:r>
+    </w:p>
+    <w:p>
+      <w:pPr>
+        <w:pStyle w:val="ListParagraph"/>
+        <w:numPr>
+          <w:ilvl w:val="0"/>
+          <w:numId w:val="4"/>
+        </w:numPr>
+      </w:pPr>
+      <w:r>
+        <w:t>Continue: Go to Decision 2 (number-based decision).</w:t>
+      </w:r>
+    </w:p>
+    <w:p>
+      <w:pPr>
+        <w:pStyle w:val="ListParagraph"/>
+        <w:numPr>
+          <w:ilvl w:val="0"/>
+          <w:numId w:val="3"/>
+        </w:numPr>
+      </w:pPr>
+      <w:r>
+        <w:t>If the player chooses 'cave':</w:t>
+      </w:r>
+    </w:p>
+    <w:p>
+      <w:pPr>
+        <w:pStyle w:val="ListParagraph"/>
+        <w:numPr>
+          <w:ilvl w:val="0"/>
+          <w:numId w:val="4"/>
+        </w:numPr>
+      </w:pPr>
+      <w:r>
+        <w:t xml:space="preserve"> Output: Describes entering a dark cave with eerie surroundings.</w:t>
+      </w:r>
+    </w:p>
+    <w:p>
+      <w:pPr>
+        <w:pStyle w:val="ListParagraph"/>
+        <w:numPr>
+          <w:ilvl w:val="0"/>
+          <w:numId w:val="4"/>
+        </w:numPr>
+      </w:pPr>
+      <w:r>
+        <w:t>Continue: Go to Decision 3 (float-based decision).</w:t>
+      </w:r>
+    </w:p>
+    <w:p/>
+    <w:p>
+      <w:pPr>
+        <w:pStyle w:val="ListParagraph"/>
+        <w:numPr>
+          <w:ilvl w:val="0"/>
+          <w:numId w:val="3"/>
+        </w:numPr>
+      </w:pPr>
+      <w:r>
+        <w:rPr>
+          <w:b/>
+        </w:rPr>
+        <w:t>Second Decision: Forest Path (Integer-based decision)</w:t>
+      </w:r>
+    </w:p>
+    <w:p>
+      <w:pPr>
+        <w:pStyle w:val="ListParagraph"/>
+        <w:numPr>
+          <w:ilvl w:val="0"/>
+          <w:numId w:val="2"/>
+        </w:numPr>
+      </w:pPr>
+      <w:r>
+        <w:t>Input: Integer value (choice of 1, 2, or 3 representing different doors in the forest).</w:t>
+      </w:r>
+    </w:p>
+    <w:p>
+      <w:pPr>
+        <w:ind w:firstLine="360"/>
+      </w:pPr>
+      <w:r>
+        <w:t>Decision 2:</w:t>
+      </w:r>
+    </w:p>
+    <w:p>
+      <w:pPr>
+        <w:pStyle w:val="ListParagraph"/>
+        <w:numPr>
+          <w:ilvl w:val="0"/>
+          <w:numId w:val="5"/>
+        </w:numPr>
+      </w:pPr>
+      <w:r>
+        <w:t>If the player chooses Door 1:</w:t>
+      </w:r>
+    </w:p>
+    <w:p>
+      <w:pPr>
+        <w:pStyle w:val="ListParagraph"/>
+        <w:numPr>
+          <w:ilvl w:val="0"/>
+          <w:numId w:val="4"/>
+        </w:numPr>
+      </w:pPr>
+      <w:r>
+        <w:t>Output: Leads to a peaceful clearing.</w:t>
+      </w:r>
+    </w:p>
+    <w:p>
+      <w:pPr>
+        <w:pStyle w:val="ListParagraph"/>
+        <w:numPr>
+          <w:ilvl w:val="0"/>
+          <w:numId w:val="4"/>
+        </w:numPr>
+      </w:pPr>
+      <w:r>
+        <w:t>Continue: Go to Decision 4 (string-based decision).</w:t>
+      </w:r>
+    </w:p>
+    <w:p>
+      <w:pPr>
+        <w:pStyle w:val="ListParagraph"/>
+        <w:numPr>
+          <w:ilvl w:val="0"/>
+          <w:numId w:val="5"/>
+        </w:numPr>
+      </w:pPr>
+      <w:r>
+        <w:t xml:space="preserve"> If the player chooses Door 2:</w:t>
+      </w:r>
+    </w:p>
+    <w:p>
+      <w:pPr>
+        <w:pStyle w:val="ListParagraph"/>
+        <w:numPr>
+          <w:ilvl w:val="0"/>
+          <w:numId w:val="4"/>
+        </w:numPr>
+      </w:pPr>
+      <w:r>
+        <w:t>Output: Encounters an obstacle (wild animals).</w:t>
+      </w:r>
+    </w:p>
+    <w:p>
+      <w:pPr>
+        <w:pStyle w:val="ListParagraph"/>
+        <w:numPr>
+          <w:ilvl w:val="0"/>
+          <w:numId w:val="4"/>
+        </w:numPr>
+      </w:pPr>
+      <w:r>
+        <w:t>Continue: Use a Boolean operator to decide the outcome.</w:t>
+      </w:r>
+    </w:p>
+    <w:p>
+      <w:pPr>
+        <w:pStyle w:val="ListParagraph"/>
+        <w:numPr>
+          <w:ilvl w:val="0"/>
+          <w:numId w:val="5"/>
+        </w:numPr>
+      </w:pPr>
+      <w:r>
+        <w:t>If the player chooses Door 3:</w:t>
+      </w:r>
+    </w:p>
+    <w:p>
+      <w:pPr>
+        <w:pStyle w:val="ListParagraph"/>
+        <w:numPr>
+          <w:ilvl w:val="0"/>
+          <w:numId w:val="4"/>
+        </w:numPr>
+      </w:pPr>
+      <w:r>
+        <w:t>Output: Leads to a treasure chest.</w:t>
+      </w:r>
+    </w:p>
+    <w:p>
+      <w:pPr>
+        <w:pStyle w:val="ListParagraph"/>
+        <w:numPr>
+          <w:ilvl w:val="0"/>
+          <w:numId w:val="4"/>
+        </w:numPr>
+      </w:pPr>
+      <w:r>
+        <w:t>Continue: Ask the player if they want to open it (yes/no decision).</w:t>
+      </w:r>
+    </w:p>
+    <w:p/>
+    <w:p/>
+    <w:p/>
+    <w:p/>
+    <w:p/>
+    <w:p>
+      <w:pPr>
+        <w:pStyle w:val="ListParagraph"/>
+        <w:numPr>
+          <w:ilvl w:val="0"/>
+          <w:numId w:val="5"/>
+        </w:numPr>
+      </w:pPr>
+      <w:r>
+        <w:rPr>
+          <w:b/>
+        </w:rPr>
+        <w:lastRenderedPageBreak/>
+        <w:t>Third Decision: Cave Path (Float-based decision)</w:t>
+      </w:r>
+    </w:p>
+    <w:p>
+      <w:pPr>
+        <w:pStyle w:val="ListParagraph"/>
+        <w:numPr>
+          <w:ilvl w:val="0"/>
+          <w:numId w:val="2"/>
+        </w:numPr>
+      </w:pPr>
+      <w:r>
+        <w:t>Input: Float value (number of meters to jump across a gap in the cave)</w:t>
+      </w:r>
+    </w:p>
+    <w:p>
+      <w:pPr>
+        <w:ind w:firstLine="360"/>
+      </w:pPr>
+      <w:r>
+        <w:t>Decision 3:</w:t>
+      </w:r>
+    </w:p>
+    <w:p>
+      <w:pPr>
+        <w:pStyle w:val="ListParagraph"/>
+        <w:numPr>
+          <w:ilvl w:val="0"/>
+          <w:numId w:val="6"/>
+        </w:numPr>
+      </w:pPr>
+      <w:r>
+        <w:t>If the player chooses to jump a distance less than 5 meters:</w:t>
+      </w:r>
+    </w:p>
+    <w:p>
+      <w:pPr>
+        <w:pStyle w:val="ListParagraph"/>
+        <w:numPr>
+          <w:ilvl w:val="0"/>
+          <w:numId w:val="4"/>
+        </w:numPr>
+      </w:pPr>
+      <w:r>
+        <w:t>Output: They fall short of the gap and need to find another way out.</w:t>
+      </w:r>
+    </w:p>
+    <w:p>
+      <w:pPr>
+        <w:pStyle w:val="ListParagraph"/>
+        <w:numPr>
+          <w:ilvl w:val="0"/>
+          <w:numId w:val="4"/>
+        </w:numPr>
+      </w:pPr>
+      <w:r>
+        <w:t>Continue: Move to another decision path.</w:t>
+      </w:r>
+    </w:p>
+    <w:p>
+      <w:pPr>
+        <w:pStyle w:val="ListParagraph"/>
+        <w:numPr>
+          <w:ilvl w:val="0"/>
+          <w:numId w:val="6"/>
+        </w:numPr>
+      </w:pPr>
+      <w:r>
+        <w:t>Otherwise-if the player chooses between 5-10 meters:</w:t>
+      </w:r>
+    </w:p>
+    <w:p>
+      <w:pPr>
+        <w:pStyle w:val="ListParagraph"/>
+        <w:numPr>
+          <w:ilvl w:val="0"/>
+          <w:numId w:val="4"/>
+        </w:numPr>
+      </w:pPr>
+      <w:r>
+        <w:t>Output: They make it across the gap.</w:t>
+      </w:r>
+    </w:p>
+    <w:p>
+      <w:pPr>
+        <w:pStyle w:val="ListParagraph"/>
+        <w:numPr>
+          <w:ilvl w:val="0"/>
+          <w:numId w:val="4"/>
+        </w:numPr>
+      </w:pPr>
+      <w:r>
+        <w:t>Continue: Proceed further into the cave.</w:t>
+      </w:r>
+    </w:p>
+    <w:p>
+      <w:pPr>
+        <w:pStyle w:val="ListParagraph"/>
+        <w:numPr>
+          <w:ilvl w:val="0"/>
+          <w:numId w:val="6"/>
+        </w:numPr>
+      </w:pPr>
+      <w:r>
+        <w:t>Otherwise-if the player chooses more than 10 meters:</w:t>
+      </w:r>
+    </w:p>
+    <w:p>
+      <w:pPr>
+        <w:pStyle w:val="ListParagraph"/>
+        <w:numPr>
+          <w:ilvl w:val="0"/>
+          <w:numId w:val="4"/>
+        </w:numPr>
+      </w:pPr>
+      <w:r>
+        <w:t>Output: They overshoot and land in danger.</w:t>
+      </w:r>
+    </w:p>
+    <w:p>
+      <w:pPr>
+        <w:pStyle w:val="ListParagraph"/>
+        <w:numPr>
+          <w:ilvl w:val="0"/>
+          <w:numId w:val="4"/>
+        </w:numPr>
+      </w:pPr>
+      <w:r>
+        <w:t>Continue: Use Boolean operators to determine if they can escape the danger.</w:t>
+      </w:r>
+    </w:p>
+    <w:p>
+      <w:pPr>
+        <w:pStyle w:val="ListParagraph"/>
+        <w:numPr>
+          <w:ilvl w:val="0"/>
+          <w:numId w:val="6"/>
+        </w:numPr>
+      </w:pPr>
+      <w:r>
+        <w:t>Otherwise (if the input is not a valid float)</w:t>
+      </w:r>
+    </w:p>
+    <w:p>
+      <w:pPr>
+        <w:pStyle w:val="ListParagraph"/>
+        <w:numPr>
+          <w:ilvl w:val="0"/>
+          <w:numId w:val="4"/>
+        </w:numPr>
+      </w:pPr>
+      <w:r>
+        <w:t xml:space="preserve">Output: “Please enter a valid number, to jump across.” </w:t>
+      </w:r>
+    </w:p>
+    <w:p>
+      <w:pPr>
+        <w:pStyle w:val="ListParagraph"/>
+        <w:numPr>
+          <w:ilvl w:val="0"/>
+          <w:numId w:val="4"/>
+        </w:numPr>
+      </w:pPr>
+      <w:r>
+        <w:t xml:space="preserve">Loop back to ask for input again. </w:t>
+      </w:r>
+    </w:p>
+    <w:p/>
+    <w:p>
+      <w:pPr>
+        <w:pStyle w:val="ListParagraph"/>
+        <w:numPr>
+          <w:ilvl w:val="0"/>
+          <w:numId w:val="6"/>
+        </w:numPr>
+      </w:pPr>
+      <w:r>
+        <w:rPr>
+          <w:b/>
+        </w:rPr>
+        <w:t>Fourth Decision: Encounter (String-based decision)</w:t>
+      </w:r>
+    </w:p>
+    <w:p>
+      <w:pPr>
+        <w:pStyle w:val="ListParagraph"/>
+        <w:numPr>
+          <w:ilvl w:val="0"/>
+          <w:numId w:val="2"/>
+        </w:numPr>
+      </w:pPr>
+      <w:r>
+        <w:t>Input: Choose a potion (red, blue, or green).</w:t>
+      </w:r>
+    </w:p>
+    <w:p>
+      <w:pPr>
+        <w:ind w:firstLine="360"/>
+      </w:pPr>
+      <w:r>
+        <w:t>Decision 4:</w:t>
+      </w:r>
+    </w:p>
+    <w:p>
+      <w:pPr>
+        <w:pStyle w:val="ListParagraph"/>
+        <w:numPr>
+          <w:ilvl w:val="0"/>
+          <w:numId w:val="7"/>
+        </w:numPr>
+      </w:pPr>
+      <w:r>
+        <w:t>If the player chooses 'red' potion:</w:t>
+      </w:r>
+    </w:p>
+    <w:p>
+      <w:pPr>
+        <w:pStyle w:val="ListParagraph"/>
+        <w:numPr>
+          <w:ilvl w:val="0"/>
+          <w:numId w:val="4"/>
+        </w:numPr>
+      </w:pPr>
+      <w:r>
+        <w:t>Output: Grants strength.</w:t>
+      </w:r>
+    </w:p>
+    <w:p>
+      <w:pPr>
+        <w:pStyle w:val="ListParagraph"/>
+        <w:numPr>
+          <w:ilvl w:val="0"/>
+          <w:numId w:val="4"/>
+        </w:numPr>
+      </w:pPr>
+      <w:r>
+        <w:t>Continue: Use Boolean logic to handle further challenges with enhanced abilities.</w:t>
+      </w:r>
+    </w:p>
+    <w:p>
+      <w:pPr>
+        <w:pStyle w:val="ListParagraph"/>
+        <w:numPr>
+          <w:ilvl w:val="0"/>
+          <w:numId w:val="7"/>
+        </w:numPr>
+      </w:pPr>
+      <w:r>
+        <w:t>Otherwise-if the player chooses 'blue' potion:</w:t>
+      </w:r>
+    </w:p>
+    <w:p>
+      <w:pPr>
+        <w:pStyle w:val="ListParagraph"/>
+        <w:numPr>
+          <w:ilvl w:val="0"/>
+          <w:numId w:val="4"/>
+        </w:numPr>
+      </w:pPr>
+      <w:r>
+        <w:t xml:space="preserve">Output: Grants invisibility. </w:t>
+      </w:r>
+    </w:p>
+    <w:p>
+      <w:pPr>
+        <w:pStyle w:val="ListParagraph"/>
+        <w:numPr>
+          <w:ilvl w:val="0"/>
+          <w:numId w:val="4"/>
+        </w:numPr>
+      </w:pPr>
+      <w:r>
+        <w:t>Continue: They can sneak past enemies.</w:t>
+      </w:r>
+    </w:p>
+    <w:p>
+      <w:pPr>
+        <w:pStyle w:val="ListParagraph"/>
+        <w:numPr>
+          <w:ilvl w:val="0"/>
+          <w:numId w:val="7"/>
+        </w:numPr>
+      </w:pPr>
+      <w:r>
+        <w:t>Otherwise-if the player chooses 'green' potion:</w:t>
+      </w:r>
+    </w:p>
+    <w:p>
+      <w:pPr>
+        <w:pStyle w:val="ListParagraph"/>
+        <w:numPr>
+          <w:ilvl w:val="0"/>
+          <w:numId w:val="4"/>
+        </w:numPr>
+      </w:pPr>
+      <w:r>
+        <w:t xml:space="preserve">Output: Heals player form previous damage.” </w:t>
+      </w:r>
+    </w:p>
+    <w:p>
+      <w:pPr>
+        <w:pStyle w:val="ListParagraph"/>
+        <w:numPr>
+          <w:ilvl w:val="0"/>
+          <w:numId w:val="7"/>
+        </w:numPr>
+      </w:pPr>
+      <w:r>
+        <w:t>Otherwise, else (if input is not either of 3 colors)</w:t>
+      </w:r>
+    </w:p>
+    <w:p>
+      <w:pPr>
+        <w:pStyle w:val="ListParagraph"/>
+        <w:numPr>
+          <w:ilvl w:val="0"/>
+          <w:numId w:val="4"/>
+        </w:numPr>
+      </w:pPr>
+      <w:r>
+        <w:t>Output: “That is not a valid potion, please try again.”</w:t>
+      </w:r>
+    </w:p>
+    <w:p>
+      <w:pPr>
+        <w:pStyle w:val="ListParagraph"/>
+        <w:numPr>
+          <w:ilvl w:val="0"/>
+          <w:numId w:val="4"/>
+        </w:numPr>
+      </w:pPr>
+      <w:r>
+        <w:t>Loop back to ask for input again.</w:t>
+      </w:r>
+    </w:p>
+    <w:p>
+      <w:pPr>
+        <w:ind w:left="105"/>
+      </w:pPr>
+    </w:p>
+    <w:p>
+      <w:pPr>
+        <w:ind w:firstLine="105"/>
+      </w:pPr>
+      <w:r>
+        <w:rPr>
+          <w:b/>
+        </w:rPr>
+        <w:t>5.      Boolean Operators in Decisions</w:t>
+      </w:r>
+    </w:p>
+    <w:p>
+      <w:r>
+        <w:t>Used in multiple decisions:</w:t>
+      </w:r>
+    </w:p>
+    <w:p>
+      <w:pPr>
+        <w:pStyle w:val="ListParagraph"/>
+        <w:numPr>
+          <w:ilvl w:val="0"/>
+          <w:numId w:val="8"/>
+        </w:numPr>
+      </w:pPr>
+      <w:r>
+        <w:t>In Decision 2 (Door 2: encounter with wild animals):</w:t>
+      </w:r>
+    </w:p>
+    <w:p>
+      <w:r>
+        <w:t xml:space="preserve">   Boolean operator checks if the player has the right equipment to handle the animals.</w:t>
+      </w:r>
+    </w:p>
+    <w:p>
+      <w:pPr>
+        <w:pStyle w:val="ListParagraph"/>
+        <w:numPr>
+          <w:ilvl w:val="0"/>
+          <w:numId w:val="8"/>
+        </w:numPr>
+      </w:pPr>
+      <w:r>
+        <w:t xml:space="preserve"> In Decision 3 (Cave jump):</w:t>
+      </w:r>
+    </w:p>
+    <w:p>
+      <w:r>
+        <w:t xml:space="preserve">    Boolean operators evaluate if the player’s jump is successful (e.g., if distance &gt;= 5 and distance &lt;= 10).</w:t>
+      </w:r>
+    </w:p>
+    <w:p>
+      <w:pPr>
+        <w:pStyle w:val="ListParagraph"/>
+        <w:numPr>
+          <w:ilvl w:val="0"/>
+          <w:numId w:val="8"/>
+        </w:numPr>
+      </w:pPr>
+      <w:r>
+        <w:lastRenderedPageBreak/>
+        <w:t xml:space="preserve"> In Decision 4 (Potion):</w:t>
+      </w:r>
+    </w:p>
+    <w:p>
+      <w:pPr>
+        <w:ind w:left="405"/>
+      </w:pPr>
+      <w:r>
+        <w:t>- Boolean operator checks if the potion grants abilities to pass future obstacles.</w:t>
+      </w:r>
+    </w:p>
+    <w:p>
+      <w:pPr>
+        <w:ind w:left="405"/>
+      </w:pPr>
+    </w:p>
+    <w:p>
+      <w:r>
+        <w:t xml:space="preserve">6. </w:t>
+      </w:r>
+      <w:r>
+        <w:rPr>
+          <w:b/>
+        </w:rPr>
+        <w:t>Final Decision</w:t>
+      </w:r>
+    </w:p>
+    <w:p>
+      <w:r>
+        <w:t>Input: Player chooses how to confront the final challenge based on previous decisions and stats.</w:t>
+      </w:r>
+    </w:p>
+    <w:p>
+      <w:r>
+        <w:t>Output: Personalized story ending based on the player's choices and performance.</w:t>
+      </w:r>
+    </w:p>
     <w:p/>
     <w:sectPr>
+      <w:headerReference w:type="even" r:id="rId7"/>
+      <w:headerReference w:type="default" r:id="rId8"/>
+      <w:footerReference w:type="even" r:id="rId9"/>
+      <w:footerReference w:type="default" r:id="rId10"/>
+      <w:headerReference w:type="first" r:id="rId11"/>
+      <w:footerReference w:type="first" r:id="rId12"/>
       <w:pgSz w:w="12240" w:h="15840"/>
       <w:pgMar w:top="1440" w:right="1440" w:bottom="1440" w:left="1440" w:header="720" w:footer="720" w:gutter="0"/>
       <w:cols w:space="720"/>
@@ -82,8 +860,895 @@
 </w:document>
 </file>
 
+<file path=word/endnotes.xml><?xml version="1.0" encoding="utf-8"?>
+<w:endnotes xmlns:wpc="http://schemas.microsoft.com/office/word/2010/wordprocessingCanvas" xmlns:cx="http://schemas.microsoft.com/office/drawing/2014/chartex" xmlns:cx1="http://schemas.microsoft.com/office/drawing/2015/9/8/chartex" xmlns:cx2="http://schemas.microsoft.com/office/drawing/2015/10/21/chartex" xmlns:cx3="http://schemas.microsoft.com/office/drawing/2016/5/9/chartex" xmlns:cx4="http://schemas.microsoft.com/office/drawing/2016/5/10/chartex" xmlns:cx5="http://schemas.microsoft.com/office/drawing/2016/5/11/chartex" xmlns:cx6="http://schemas.microsoft.com/office/drawing/2016/5/12/chartex" xmlns:cx7="http://schemas.microsoft.com/office/drawing/2016/5/13/chartex" xmlns:cx8="http://schemas.microsoft.com/office/drawing/2016/5/14/chartex" xmlns:mc="http://schemas.openxmlformats.org/markup-compatibility/2006" xmlns:aink="http://schemas.microsoft.com/office/drawing/2016/ink" xmlns:am3d="http://schemas.microsoft.com/office/drawing/2017/model3d" xmlns:o="urn:schemas-microsoft-com:office:office" xmlns:oel="http://schemas.microsoft.com/office/2019/extlst" xmlns:r="http://schemas.openxmlformats.org/officeDocument/2006/relationships" xmlns:m="http://schemas.openxmlformats.org/officeDocument/2006/math" xmlns:v="urn:schemas-microsoft-com:vml" xmlns:wp14="http://schemas.microsoft.com/office/word/2010/wordprocessingDrawing" xmlns:wp="http://schemas.openxmlformats.org/drawingml/2006/wordprocessingDrawing" xmlns:w10="urn:schemas-microsoft-com:office:word" xmlns:w="http://schemas.openxmlformats.org/wordprocessingml/2006/main" xmlns:w14="http://schemas.microsoft.com/office/word/2010/wordml" xmlns:w15="http://schemas.microsoft.com/office/word/2012/wordml" xmlns:w16cex="http://schemas.microsoft.com/office/word/2018/wordml/cex" xmlns:w16cid="http://schemas.microsoft.com/office/word/2016/wordml/cid" xmlns:w16="http://schemas.microsoft.com/office/word/2018/wordml" xmlns:w16du="http://schemas.microsoft.com/office/word/2023/wordml/word16du" xmlns:w16sdtdh="http://schemas.microsoft.com/office/word/2020/wordml/sdtdatahash" xmlns:w16se="http://schemas.microsoft.com/office/word/2015/wordml/symex" xmlns:wpg="http://schemas.microsoft.com/office/word/2010/wordprocessingGroup" xmlns:wpi="http://schemas.microsoft.com/office/word/2010/wordprocessingInk" xmlns:wne="http://schemas.microsoft.com/office/word/2006/wordml" xmlns:wps="http://schemas.microsoft.com/office/word/2010/wordprocessingShape" mc:Ignorable="w14 w15 w16se w16cid w16 w16cex w16sdtdh w16du wp14">
+  <w:endnote w:type="separator" w:id="-1">
+    <w:p>
+      <w:r>
+        <w:separator/>
+      </w:r>
+    </w:p>
+  </w:endnote>
+  <w:endnote w:type="continuationSeparator" w:id="0">
+    <w:p>
+      <w:r>
+        <w:continuationSeparator/>
+      </w:r>
+    </w:p>
+  </w:endnote>
+</w:endnotes>
+</file>
+
+<file path=word/footer1.xml><?xml version="1.0" encoding="utf-8"?>
+<w:ftr xmlns:wpc="http://schemas.microsoft.com/office/word/2010/wordprocessingCanvas" xmlns:cx="http://schemas.microsoft.com/office/drawing/2014/chartex" xmlns:cx1="http://schemas.microsoft.com/office/drawing/2015/9/8/chartex" xmlns:cx2="http://schemas.microsoft.com/office/drawing/2015/10/21/chartex" xmlns:cx3="http://schemas.microsoft.com/office/drawing/2016/5/9/chartex" xmlns:cx4="http://schemas.microsoft.com/office/drawing/2016/5/10/chartex" xmlns:cx5="http://schemas.microsoft.com/office/drawing/2016/5/11/chartex" xmlns:cx6="http://schemas.microsoft.com/office/drawing/2016/5/12/chartex" xmlns:cx7="http://schemas.microsoft.com/office/drawing/2016/5/13/chartex" xmlns:cx8="http://schemas.microsoft.com/office/drawing/2016/5/14/chartex" xmlns:mc="http://schemas.openxmlformats.org/markup-compatibility/2006" xmlns:aink="http://schemas.microsoft.com/office/drawing/2016/ink" xmlns:am3d="http://schemas.microsoft.com/office/drawing/2017/model3d" xmlns:o="urn:schemas-microsoft-com:office:office" xmlns:oel="http://schemas.microsoft.com/office/2019/extlst" xmlns:r="http://schemas.openxmlformats.org/officeDocument/2006/relationships" xmlns:m="http://schemas.openxmlformats.org/officeDocument/2006/math" xmlns:v="urn:schemas-microsoft-com:vml" xmlns:wp14="http://schemas.microsoft.com/office/word/2010/wordprocessingDrawing" xmlns:wp="http://schemas.openxmlformats.org/drawingml/2006/wordprocessingDrawing" xmlns:w10="urn:schemas-microsoft-com:office:word" xmlns:w="http://schemas.openxmlformats.org/wordprocessingml/2006/main" xmlns:w14="http://schemas.microsoft.com/office/word/2010/wordml" xmlns:w15="http://schemas.microsoft.com/office/word/2012/wordml" xmlns:w16cex="http://schemas.microsoft.com/office/word/2018/wordml/cex" xmlns:w16cid="http://schemas.microsoft.com/office/word/2016/wordml/cid" xmlns:w16="http://schemas.microsoft.com/office/word/2018/wordml" xmlns:w16du="http://schemas.microsoft.com/office/word/2023/wordml/word16du" xmlns:w16sdtdh="http://schemas.microsoft.com/office/word/2020/wordml/sdtdatahash" xmlns:w16se="http://schemas.microsoft.com/office/word/2015/wordml/symex" xmlns:wpg="http://schemas.microsoft.com/office/word/2010/wordprocessingGroup" xmlns:wpi="http://schemas.microsoft.com/office/word/2010/wordprocessingInk" xmlns:wne="http://schemas.microsoft.com/office/word/2006/wordml" xmlns:wps="http://schemas.microsoft.com/office/word/2010/wordprocessingShape" mc:Ignorable="w14 w15 w16se w16cid w16 w16cex w16sdtdh w16du wp14">
+  <w:p>
+    <w:pPr>
+      <w:pStyle w:val="Footer"/>
+    </w:pPr>
+  </w:p>
+</w:ftr>
+</file>
+
+<file path=word/footer2.xml><?xml version="1.0" encoding="utf-8"?>
+<w:ftr xmlns:wpc="http://schemas.microsoft.com/office/word/2010/wordprocessingCanvas" xmlns:cx="http://schemas.microsoft.com/office/drawing/2014/chartex" xmlns:cx1="http://schemas.microsoft.com/office/drawing/2015/9/8/chartex" xmlns:cx2="http://schemas.microsoft.com/office/drawing/2015/10/21/chartex" xmlns:cx3="http://schemas.microsoft.com/office/drawing/2016/5/9/chartex" xmlns:cx4="http://schemas.microsoft.com/office/drawing/2016/5/10/chartex" xmlns:cx5="http://schemas.microsoft.com/office/drawing/2016/5/11/chartex" xmlns:cx6="http://schemas.microsoft.com/office/drawing/2016/5/12/chartex" xmlns:cx7="http://schemas.microsoft.com/office/drawing/2016/5/13/chartex" xmlns:cx8="http://schemas.microsoft.com/office/drawing/2016/5/14/chartex" xmlns:mc="http://schemas.openxmlformats.org/markup-compatibility/2006" xmlns:aink="http://schemas.microsoft.com/office/drawing/2016/ink" xmlns:am3d="http://schemas.microsoft.com/office/drawing/2017/model3d" xmlns:o="urn:schemas-microsoft-com:office:office" xmlns:oel="http://schemas.microsoft.com/office/2019/extlst" xmlns:r="http://schemas.openxmlformats.org/officeDocument/2006/relationships" xmlns:m="http://schemas.openxmlformats.org/officeDocument/2006/math" xmlns:v="urn:schemas-microsoft-com:vml" xmlns:wp14="http://schemas.microsoft.com/office/word/2010/wordprocessingDrawing" xmlns:wp="http://schemas.openxmlformats.org/drawingml/2006/wordprocessingDrawing" xmlns:w10="urn:schemas-microsoft-com:office:word" xmlns:w="http://schemas.openxmlformats.org/wordprocessingml/2006/main" xmlns:w14="http://schemas.microsoft.com/office/word/2010/wordml" xmlns:w15="http://schemas.microsoft.com/office/word/2012/wordml" xmlns:w16cex="http://schemas.microsoft.com/office/word/2018/wordml/cex" xmlns:w16cid="http://schemas.microsoft.com/office/word/2016/wordml/cid" xmlns:w16="http://schemas.microsoft.com/office/word/2018/wordml" xmlns:w16du="http://schemas.microsoft.com/office/word/2023/wordml/word16du" xmlns:w16sdtdh="http://schemas.microsoft.com/office/word/2020/wordml/sdtdatahash" xmlns:w16se="http://schemas.microsoft.com/office/word/2015/wordml/symex" xmlns:wpg="http://schemas.microsoft.com/office/word/2010/wordprocessingGroup" xmlns:wpi="http://schemas.microsoft.com/office/word/2010/wordprocessingInk" xmlns:wne="http://schemas.microsoft.com/office/word/2006/wordml" xmlns:wps="http://schemas.microsoft.com/office/word/2010/wordprocessingShape" mc:Ignorable="w14 w15 w16se w16cid w16 w16cex w16sdtdh w16du wp14">
+  <w:p>
+    <w:pPr>
+      <w:pStyle w:val="Footer"/>
+    </w:pPr>
+  </w:p>
+</w:ftr>
+</file>
+
+<file path=word/footer3.xml><?xml version="1.0" encoding="utf-8"?>
+<w:ftr xmlns:wpc="http://schemas.microsoft.com/office/word/2010/wordprocessingCanvas" xmlns:cx="http://schemas.microsoft.com/office/drawing/2014/chartex" xmlns:cx1="http://schemas.microsoft.com/office/drawing/2015/9/8/chartex" xmlns:cx2="http://schemas.microsoft.com/office/drawing/2015/10/21/chartex" xmlns:cx3="http://schemas.microsoft.com/office/drawing/2016/5/9/chartex" xmlns:cx4="http://schemas.microsoft.com/office/drawing/2016/5/10/chartex" xmlns:cx5="http://schemas.microsoft.com/office/drawing/2016/5/11/chartex" xmlns:cx6="http://schemas.microsoft.com/office/drawing/2016/5/12/chartex" xmlns:cx7="http://schemas.microsoft.com/office/drawing/2016/5/13/chartex" xmlns:cx8="http://schemas.microsoft.com/office/drawing/2016/5/14/chartex" xmlns:mc="http://schemas.openxmlformats.org/markup-compatibility/2006" xmlns:aink="http://schemas.microsoft.com/office/drawing/2016/ink" xmlns:am3d="http://schemas.microsoft.com/office/drawing/2017/model3d" xmlns:o="urn:schemas-microsoft-com:office:office" xmlns:oel="http://schemas.microsoft.com/office/2019/extlst" xmlns:r="http://schemas.openxmlformats.org/officeDocument/2006/relationships" xmlns:m="http://schemas.openxmlformats.org/officeDocument/2006/math" xmlns:v="urn:schemas-microsoft-com:vml" xmlns:wp14="http://schemas.microsoft.com/office/word/2010/wordprocessingDrawing" xmlns:wp="http://schemas.openxmlformats.org/drawingml/2006/wordprocessingDrawing" xmlns:w10="urn:schemas-microsoft-com:office:word" xmlns:w="http://schemas.openxmlformats.org/wordprocessingml/2006/main" xmlns:w14="http://schemas.microsoft.com/office/word/2010/wordml" xmlns:w15="http://schemas.microsoft.com/office/word/2012/wordml" xmlns:w16cex="http://schemas.microsoft.com/office/word/2018/wordml/cex" xmlns:w16cid="http://schemas.microsoft.com/office/word/2016/wordml/cid" xmlns:w16="http://schemas.microsoft.com/office/word/2018/wordml" xmlns:w16du="http://schemas.microsoft.com/office/word/2023/wordml/word16du" xmlns:w16sdtdh="http://schemas.microsoft.com/office/word/2020/wordml/sdtdatahash" xmlns:w16se="http://schemas.microsoft.com/office/word/2015/wordml/symex" xmlns:wpg="http://schemas.microsoft.com/office/word/2010/wordprocessingGroup" xmlns:wpi="http://schemas.microsoft.com/office/word/2010/wordprocessingInk" xmlns:wne="http://schemas.microsoft.com/office/word/2006/wordml" xmlns:wps="http://schemas.microsoft.com/office/word/2010/wordprocessingShape" mc:Ignorable="w14 w15 w16se w16cid w16 w16cex w16sdtdh w16du wp14">
+  <w:p>
+    <w:pPr>
+      <w:pStyle w:val="Footer"/>
+    </w:pPr>
+  </w:p>
+</w:ftr>
+</file>
+
+<file path=word/footnotes.xml><?xml version="1.0" encoding="utf-8"?>
+<w:footnotes xmlns:wpc="http://schemas.microsoft.com/office/word/2010/wordprocessingCanvas" xmlns:cx="http://schemas.microsoft.com/office/drawing/2014/chartex" xmlns:cx1="http://schemas.microsoft.com/office/drawing/2015/9/8/chartex" xmlns:cx2="http://schemas.microsoft.com/office/drawing/2015/10/21/chartex" xmlns:cx3="http://schemas.microsoft.com/office/drawing/2016/5/9/chartex" xmlns:cx4="http://schemas.microsoft.com/office/drawing/2016/5/10/chartex" xmlns:cx5="http://schemas.microsoft.com/office/drawing/2016/5/11/chartex" xmlns:cx6="http://schemas.microsoft.com/office/drawing/2016/5/12/chartex" xmlns:cx7="http://schemas.microsoft.com/office/drawing/2016/5/13/chartex" xmlns:cx8="http://schemas.microsoft.com/office/drawing/2016/5/14/chartex" xmlns:mc="http://schemas.openxmlformats.org/markup-compatibility/2006" xmlns:aink="http://schemas.microsoft.com/office/drawing/2016/ink" xmlns:am3d="http://schemas.microsoft.com/office/drawing/2017/model3d" xmlns:o="urn:schemas-microsoft-com:office:office" xmlns:oel="http://schemas.microsoft.com/office/2019/extlst" xmlns:r="http://schemas.openxmlformats.org/officeDocument/2006/relationships" xmlns:m="http://schemas.openxmlformats.org/officeDocument/2006/math" xmlns:v="urn:schemas-microsoft-com:vml" xmlns:wp14="http://schemas.microsoft.com/office/word/2010/wordprocessingDrawing" xmlns:wp="http://schemas.openxmlformats.org/drawingml/2006/wordprocessingDrawing" xmlns:w10="urn:schemas-microsoft-com:office:word" xmlns:w="http://schemas.openxmlformats.org/wordprocessingml/2006/main" xmlns:w14="http://schemas.microsoft.com/office/word/2010/wordml" xmlns:w15="http://schemas.microsoft.com/office/word/2012/wordml" xmlns:w16cex="http://schemas.microsoft.com/office/word/2018/wordml/cex" xmlns:w16cid="http://schemas.microsoft.com/office/word/2016/wordml/cid" xmlns:w16="http://schemas.microsoft.com/office/word/2018/wordml" xmlns:w16du="http://schemas.microsoft.com/office/word/2023/wordml/word16du" xmlns:w16sdtdh="http://schemas.microsoft.com/office/word/2020/wordml/sdtdatahash" xmlns:w16se="http://schemas.microsoft.com/office/word/2015/wordml/symex" xmlns:wpg="http://schemas.microsoft.com/office/word/2010/wordprocessingGroup" xmlns:wpi="http://schemas.microsoft.com/office/word/2010/wordprocessingInk" xmlns:wne="http://schemas.microsoft.com/office/word/2006/wordml" xmlns:wps="http://schemas.microsoft.com/office/word/2010/wordprocessingShape" mc:Ignorable="w14 w15 w16se w16cid w16 w16cex w16sdtdh w16du wp14">
+  <w:footnote w:type="separator" w:id="-1">
+    <w:p>
+      <w:r>
+        <w:separator/>
+      </w:r>
+    </w:p>
+  </w:footnote>
+  <w:footnote w:type="continuationSeparator" w:id="0">
+    <w:p>
+      <w:r>
+        <w:continuationSeparator/>
+      </w:r>
+    </w:p>
+  </w:footnote>
+</w:footnotes>
+</file>
+
+<file path=word/header1.xml><?xml version="1.0" encoding="utf-8"?>
+<w:hdr xmlns:wpc="http://schemas.microsoft.com/office/word/2010/wordprocessingCanvas" xmlns:cx="http://schemas.microsoft.com/office/drawing/2014/chartex" xmlns:cx1="http://schemas.microsoft.com/office/drawing/2015/9/8/chartex" xmlns:cx2="http://schemas.microsoft.com/office/drawing/2015/10/21/chartex" xmlns:cx3="http://schemas.microsoft.com/office/drawing/2016/5/9/chartex" xmlns:cx4="http://schemas.microsoft.com/office/drawing/2016/5/10/chartex" xmlns:cx5="http://schemas.microsoft.com/office/drawing/2016/5/11/chartex" xmlns:cx6="http://schemas.microsoft.com/office/drawing/2016/5/12/chartex" xmlns:cx7="http://schemas.microsoft.com/office/drawing/2016/5/13/chartex" xmlns:cx8="http://schemas.microsoft.com/office/drawing/2016/5/14/chartex" xmlns:mc="http://schemas.openxmlformats.org/markup-compatibility/2006" xmlns:aink="http://schemas.microsoft.com/office/drawing/2016/ink" xmlns:am3d="http://schemas.microsoft.com/office/drawing/2017/model3d" xmlns:o="urn:schemas-microsoft-com:office:office" xmlns:oel="http://schemas.microsoft.com/office/2019/extlst" xmlns:r="http://schemas.openxmlformats.org/officeDocument/2006/relationships" xmlns:m="http://schemas.openxmlformats.org/officeDocument/2006/math" xmlns:v="urn:schemas-microsoft-com:vml" xmlns:wp14="http://schemas.microsoft.com/office/word/2010/wordprocessingDrawing" xmlns:wp="http://schemas.openxmlformats.org/drawingml/2006/wordprocessingDrawing" xmlns:w10="urn:schemas-microsoft-com:office:word" xmlns:w="http://schemas.openxmlformats.org/wordprocessingml/2006/main" xmlns:w14="http://schemas.microsoft.com/office/word/2010/wordml" xmlns:w15="http://schemas.microsoft.com/office/word/2012/wordml" xmlns:w16cex="http://schemas.microsoft.com/office/word/2018/wordml/cex" xmlns:w16cid="http://schemas.microsoft.com/office/word/2016/wordml/cid" xmlns:w16="http://schemas.microsoft.com/office/word/2018/wordml" xmlns:w16du="http://schemas.microsoft.com/office/word/2023/wordml/word16du" xmlns:w16sdtdh="http://schemas.microsoft.com/office/word/2020/wordml/sdtdatahash" xmlns:w16se="http://schemas.microsoft.com/office/word/2015/wordml/symex" xmlns:wpg="http://schemas.microsoft.com/office/word/2010/wordprocessingGroup" xmlns:wpi="http://schemas.microsoft.com/office/word/2010/wordprocessingInk" xmlns:wne="http://schemas.microsoft.com/office/word/2006/wordml" xmlns:wps="http://schemas.microsoft.com/office/word/2010/wordprocessingShape" mc:Ignorable="w14 w15 w16se w16cid w16 w16cex w16sdtdh w16du wp14">
+  <w:p>
+    <w:pPr>
+      <w:pStyle w:val="Header"/>
+    </w:pPr>
+  </w:p>
+</w:hdr>
+</file>
+
+<file path=word/header2.xml><?xml version="1.0" encoding="utf-8"?>
+<w:hdr xmlns:wpc="http://schemas.microsoft.com/office/word/2010/wordprocessingCanvas" xmlns:cx="http://schemas.microsoft.com/office/drawing/2014/chartex" xmlns:cx1="http://schemas.microsoft.com/office/drawing/2015/9/8/chartex" xmlns:cx2="http://schemas.microsoft.com/office/drawing/2015/10/21/chartex" xmlns:cx3="http://schemas.microsoft.com/office/drawing/2016/5/9/chartex" xmlns:cx4="http://schemas.microsoft.com/office/drawing/2016/5/10/chartex" xmlns:cx5="http://schemas.microsoft.com/office/drawing/2016/5/11/chartex" xmlns:cx6="http://schemas.microsoft.com/office/drawing/2016/5/12/chartex" xmlns:cx7="http://schemas.microsoft.com/office/drawing/2016/5/13/chartex" xmlns:cx8="http://schemas.microsoft.com/office/drawing/2016/5/14/chartex" xmlns:mc="http://schemas.openxmlformats.org/markup-compatibility/2006" xmlns:aink="http://schemas.microsoft.com/office/drawing/2016/ink" xmlns:am3d="http://schemas.microsoft.com/office/drawing/2017/model3d" xmlns:o="urn:schemas-microsoft-com:office:office" xmlns:oel="http://schemas.microsoft.com/office/2019/extlst" xmlns:r="http://schemas.openxmlformats.org/officeDocument/2006/relationships" xmlns:m="http://schemas.openxmlformats.org/officeDocument/2006/math" xmlns:v="urn:schemas-microsoft-com:vml" xmlns:wp14="http://schemas.microsoft.com/office/word/2010/wordprocessingDrawing" xmlns:wp="http://schemas.openxmlformats.org/drawingml/2006/wordprocessingDrawing" xmlns:w10="urn:schemas-microsoft-com:office:word" xmlns:w="http://schemas.openxmlformats.org/wordprocessingml/2006/main" xmlns:w14="http://schemas.microsoft.com/office/word/2010/wordml" xmlns:w15="http://schemas.microsoft.com/office/word/2012/wordml" xmlns:w16cex="http://schemas.microsoft.com/office/word/2018/wordml/cex" xmlns:w16cid="http://schemas.microsoft.com/office/word/2016/wordml/cid" xmlns:w16="http://schemas.microsoft.com/office/word/2018/wordml" xmlns:w16du="http://schemas.microsoft.com/office/word/2023/wordml/word16du" xmlns:w16sdtdh="http://schemas.microsoft.com/office/word/2020/wordml/sdtdatahash" xmlns:w16se="http://schemas.microsoft.com/office/word/2015/wordml/symex" xmlns:wpg="http://schemas.microsoft.com/office/word/2010/wordprocessingGroup" xmlns:wpi="http://schemas.microsoft.com/office/word/2010/wordprocessingInk" xmlns:wne="http://schemas.microsoft.com/office/word/2006/wordml" xmlns:wps="http://schemas.microsoft.com/office/word/2010/wordprocessingShape" mc:Ignorable="w14 w15 w16se w16cid w16 w16cex w16sdtdh w16du wp14">
+  <w:p>
+    <w:pPr>
+      <w:pStyle w:val="Header"/>
+    </w:pPr>
+  </w:p>
+</w:hdr>
+</file>
+
+<file path=word/header3.xml><?xml version="1.0" encoding="utf-8"?>
+<w:hdr xmlns:wpc="http://schemas.microsoft.com/office/word/2010/wordprocessingCanvas" xmlns:cx="http://schemas.microsoft.com/office/drawing/2014/chartex" xmlns:cx1="http://schemas.microsoft.com/office/drawing/2015/9/8/chartex" xmlns:cx2="http://schemas.microsoft.com/office/drawing/2015/10/21/chartex" xmlns:cx3="http://schemas.microsoft.com/office/drawing/2016/5/9/chartex" xmlns:cx4="http://schemas.microsoft.com/office/drawing/2016/5/10/chartex" xmlns:cx5="http://schemas.microsoft.com/office/drawing/2016/5/11/chartex" xmlns:cx6="http://schemas.microsoft.com/office/drawing/2016/5/12/chartex" xmlns:cx7="http://schemas.microsoft.com/office/drawing/2016/5/13/chartex" xmlns:cx8="http://schemas.microsoft.com/office/drawing/2016/5/14/chartex" xmlns:mc="http://schemas.openxmlformats.org/markup-compatibility/2006" xmlns:aink="http://schemas.microsoft.com/office/drawing/2016/ink" xmlns:am3d="http://schemas.microsoft.com/office/drawing/2017/model3d" xmlns:o="urn:schemas-microsoft-com:office:office" xmlns:oel="http://schemas.microsoft.com/office/2019/extlst" xmlns:r="http://schemas.openxmlformats.org/officeDocument/2006/relationships" xmlns:m="http://schemas.openxmlformats.org/officeDocument/2006/math" xmlns:v="urn:schemas-microsoft-com:vml" xmlns:wp14="http://schemas.microsoft.com/office/word/2010/wordprocessingDrawing" xmlns:wp="http://schemas.openxmlformats.org/drawingml/2006/wordprocessingDrawing" xmlns:w10="urn:schemas-microsoft-com:office:word" xmlns:w="http://schemas.openxmlformats.org/wordprocessingml/2006/main" xmlns:w14="http://schemas.microsoft.com/office/word/2010/wordml" xmlns:w15="http://schemas.microsoft.com/office/word/2012/wordml" xmlns:w16cex="http://schemas.microsoft.com/office/word/2018/wordml/cex" xmlns:w16cid="http://schemas.microsoft.com/office/word/2016/wordml/cid" xmlns:w16="http://schemas.microsoft.com/office/word/2018/wordml" xmlns:w16du="http://schemas.microsoft.com/office/word/2023/wordml/word16du" xmlns:w16sdtdh="http://schemas.microsoft.com/office/word/2020/wordml/sdtdatahash" xmlns:w16se="http://schemas.microsoft.com/office/word/2015/wordml/symex" xmlns:wpg="http://schemas.microsoft.com/office/word/2010/wordprocessingGroup" xmlns:wpi="http://schemas.microsoft.com/office/word/2010/wordprocessingInk" xmlns:wne="http://schemas.microsoft.com/office/word/2006/wordml" xmlns:wps="http://schemas.microsoft.com/office/word/2010/wordprocessingShape" mc:Ignorable="w14 w15 w16se w16cid w16 w16cex w16sdtdh w16du wp14">
+  <w:p>
+    <w:pPr>
+      <w:pStyle w:val="Header"/>
+    </w:pPr>
+  </w:p>
+</w:hdr>
+</file>
+
+<file path=word/numbering.xml><?xml version="1.0" encoding="utf-8"?>
+<w:numbering xmlns:wpc="http://schemas.microsoft.com/office/word/2010/wordprocessingCanvas" xmlns:cx="http://schemas.microsoft.com/office/drawing/2014/chartex" xmlns:cx1="http://schemas.microsoft.com/office/drawing/2015/9/8/chartex" xmlns:cx2="http://schemas.microsoft.com/office/drawing/2015/10/21/chartex" xmlns:cx3="http://schemas.microsoft.com/office/drawing/2016/5/9/chartex" xmlns:cx4="http://schemas.microsoft.com/office/drawing/2016/5/10/chartex" xmlns:cx5="http://schemas.microsoft.com/office/drawing/2016/5/11/chartex" xmlns:cx6="http://schemas.microsoft.com/office/drawing/2016/5/12/chartex" xmlns:cx7="http://schemas.microsoft.com/office/drawing/2016/5/13/chartex" xmlns:cx8="http://schemas.microsoft.com/office/drawing/2016/5/14/chartex" xmlns:mc="http://schemas.openxmlformats.org/markup-compatibility/2006" xmlns:aink="http://schemas.microsoft.com/office/drawing/2016/ink" xmlns:am3d="http://schemas.microsoft.com/office/drawing/2017/model3d" xmlns:o="urn:schemas-microsoft-com:office:office" xmlns:oel="http://schemas.microsoft.com/office/2019/extlst" xmlns:r="http://schemas.openxmlformats.org/officeDocument/2006/relationships" xmlns:m="http://schemas.openxmlformats.org/officeDocument/2006/math" xmlns:v="urn:schemas-microsoft-com:vml" xmlns:wp14="http://schemas.microsoft.com/office/word/2010/wordprocessingDrawing" xmlns:wp="http://schemas.openxmlformats.org/drawingml/2006/wordprocessingDrawing" xmlns:w10="urn:schemas-microsoft-com:office:word" xmlns:w="http://schemas.openxmlformats.org/wordprocessingml/2006/main" xmlns:w14="http://schemas.microsoft.com/office/word/2010/wordml" xmlns:w15="http://schemas.microsoft.com/office/word/2012/wordml" xmlns:w16cex="http://schemas.microsoft.com/office/word/2018/wordml/cex" xmlns:w16cid="http://schemas.microsoft.com/office/word/2016/wordml/cid" xmlns:w16="http://schemas.microsoft.com/office/word/2018/wordml" xmlns:w16du="http://schemas.microsoft.com/office/word/2023/wordml/word16du" xmlns:w16sdtdh="http://schemas.microsoft.com/office/word/2020/wordml/sdtdatahash" xmlns:w16se="http://schemas.microsoft.com/office/word/2015/wordml/symex" xmlns:wpg="http://schemas.microsoft.com/office/word/2010/wordprocessingGroup" xmlns:wpi="http://schemas.microsoft.com/office/word/2010/wordprocessingInk" xmlns:wne="http://schemas.microsoft.com/office/word/2006/wordml" xmlns:wps="http://schemas.microsoft.com/office/word/2010/wordprocessingShape" mc:Ignorable="w14 w15 w16se w16cid w16 w16cex w16sdtdh w16du wp14">
+  <w:abstractNum w:abstractNumId="0" w15:restartNumberingAfterBreak="0">
+    <w:nsid w:val="00BD0F68"/>
+    <w:multiLevelType w:val="hybridMultilevel"/>
+    <w:tmpl w:val="72B2B81C"/>
+    <w:lvl w:ilvl="0" w:tplc="706C47C2">
+      <w:start w:val="1"/>
+      <w:numFmt w:val="decimal"/>
+      <w:lvlText w:val="%1."/>
+      <w:lvlJc w:val="left"/>
+      <w:pPr>
+        <w:ind w:left="465" w:hanging="360"/>
+      </w:pPr>
+      <w:rPr>
+        <w:rFonts w:hint="default"/>
+      </w:rPr>
+    </w:lvl>
+    <w:lvl w:ilvl="1" w:tplc="04090019" w:tentative="1">
+      <w:start w:val="1"/>
+      <w:numFmt w:val="lowerLetter"/>
+      <w:lvlText w:val="%2."/>
+      <w:lvlJc w:val="left"/>
+      <w:pPr>
+        <w:ind w:left="1185" w:hanging="360"/>
+      </w:pPr>
+    </w:lvl>
+    <w:lvl w:ilvl="2" w:tplc="0409001B" w:tentative="1">
+      <w:start w:val="1"/>
+      <w:numFmt w:val="lowerRoman"/>
+      <w:lvlText w:val="%3."/>
+      <w:lvlJc w:val="right"/>
+      <w:pPr>
+        <w:ind w:left="1905" w:hanging="180"/>
+      </w:pPr>
+    </w:lvl>
+    <w:lvl w:ilvl="3" w:tplc="0409000F" w:tentative="1">
+      <w:start w:val="1"/>
+      <w:numFmt w:val="decimal"/>
+      <w:lvlText w:val="%4."/>
+      <w:lvlJc w:val="left"/>
+      <w:pPr>
+        <w:ind w:left="2625" w:hanging="360"/>
+      </w:pPr>
+    </w:lvl>
+    <w:lvl w:ilvl="4" w:tplc="04090019" w:tentative="1">
+      <w:start w:val="1"/>
+      <w:numFmt w:val="lowerLetter"/>
+      <w:lvlText w:val="%5."/>
+      <w:lvlJc w:val="left"/>
+      <w:pPr>
+        <w:ind w:left="3345" w:hanging="360"/>
+      </w:pPr>
+    </w:lvl>
+    <w:lvl w:ilvl="5" w:tplc="0409001B" w:tentative="1">
+      <w:start w:val="1"/>
+      <w:numFmt w:val="lowerRoman"/>
+      <w:lvlText w:val="%6."/>
+      <w:lvlJc w:val="right"/>
+      <w:pPr>
+        <w:ind w:left="4065" w:hanging="180"/>
+      </w:pPr>
+    </w:lvl>
+    <w:lvl w:ilvl="6" w:tplc="0409000F" w:tentative="1">
+      <w:start w:val="1"/>
+      <w:numFmt w:val="decimal"/>
+      <w:lvlText w:val="%7."/>
+      <w:lvlJc w:val="left"/>
+      <w:pPr>
+        <w:ind w:left="4785" w:hanging="360"/>
+      </w:pPr>
+    </w:lvl>
+    <w:lvl w:ilvl="7" w:tplc="04090019" w:tentative="1">
+      <w:start w:val="1"/>
+      <w:numFmt w:val="lowerLetter"/>
+      <w:lvlText w:val="%8."/>
+      <w:lvlJc w:val="left"/>
+      <w:pPr>
+        <w:ind w:left="5505" w:hanging="360"/>
+      </w:pPr>
+    </w:lvl>
+    <w:lvl w:ilvl="8" w:tplc="0409001B" w:tentative="1">
+      <w:start w:val="1"/>
+      <w:numFmt w:val="lowerRoman"/>
+      <w:lvlText w:val="%9."/>
+      <w:lvlJc w:val="right"/>
+      <w:pPr>
+        <w:ind w:left="6225" w:hanging="180"/>
+      </w:pPr>
+    </w:lvl>
+  </w:abstractNum>
+  <w:abstractNum w:abstractNumId="1" w15:restartNumberingAfterBreak="0">
+    <w:nsid w:val="04810B85"/>
+    <w:multiLevelType w:val="hybridMultilevel"/>
+    <w:tmpl w:val="6C0A4486"/>
+    <w:lvl w:ilvl="0" w:tplc="B0B6DC3C">
+      <w:start w:val="1"/>
+      <w:numFmt w:val="decimal"/>
+      <w:lvlText w:val="%1."/>
+      <w:lvlJc w:val="left"/>
+      <w:pPr>
+        <w:ind w:left="555" w:hanging="360"/>
+      </w:pPr>
+      <w:rPr>
+        <w:rFonts w:hint="default"/>
+      </w:rPr>
+    </w:lvl>
+    <w:lvl w:ilvl="1" w:tplc="04090019" w:tentative="1">
+      <w:start w:val="1"/>
+      <w:numFmt w:val="lowerLetter"/>
+      <w:lvlText w:val="%2."/>
+      <w:lvlJc w:val="left"/>
+      <w:pPr>
+        <w:ind w:left="1275" w:hanging="360"/>
+      </w:pPr>
+    </w:lvl>
+    <w:lvl w:ilvl="2" w:tplc="0409001B" w:tentative="1">
+      <w:start w:val="1"/>
+      <w:numFmt w:val="lowerRoman"/>
+      <w:lvlText w:val="%3."/>
+      <w:lvlJc w:val="right"/>
+      <w:pPr>
+        <w:ind w:left="1995" w:hanging="180"/>
+      </w:pPr>
+    </w:lvl>
+    <w:lvl w:ilvl="3" w:tplc="0409000F" w:tentative="1">
+      <w:start w:val="1"/>
+      <w:numFmt w:val="decimal"/>
+      <w:lvlText w:val="%4."/>
+      <w:lvlJc w:val="left"/>
+      <w:pPr>
+        <w:ind w:left="2715" w:hanging="360"/>
+      </w:pPr>
+    </w:lvl>
+    <w:lvl w:ilvl="4" w:tplc="04090019" w:tentative="1">
+      <w:start w:val="1"/>
+      <w:numFmt w:val="lowerLetter"/>
+      <w:lvlText w:val="%5."/>
+      <w:lvlJc w:val="left"/>
+      <w:pPr>
+        <w:ind w:left="3435" w:hanging="360"/>
+      </w:pPr>
+    </w:lvl>
+    <w:lvl w:ilvl="5" w:tplc="0409001B" w:tentative="1">
+      <w:start w:val="1"/>
+      <w:numFmt w:val="lowerRoman"/>
+      <w:lvlText w:val="%6."/>
+      <w:lvlJc w:val="right"/>
+      <w:pPr>
+        <w:ind w:left="4155" w:hanging="180"/>
+      </w:pPr>
+    </w:lvl>
+    <w:lvl w:ilvl="6" w:tplc="0409000F" w:tentative="1">
+      <w:start w:val="1"/>
+      <w:numFmt w:val="decimal"/>
+      <w:lvlText w:val="%7."/>
+      <w:lvlJc w:val="left"/>
+      <w:pPr>
+        <w:ind w:left="4875" w:hanging="360"/>
+      </w:pPr>
+    </w:lvl>
+    <w:lvl w:ilvl="7" w:tplc="04090019" w:tentative="1">
+      <w:start w:val="1"/>
+      <w:numFmt w:val="lowerLetter"/>
+      <w:lvlText w:val="%8."/>
+      <w:lvlJc w:val="left"/>
+      <w:pPr>
+        <w:ind w:left="5595" w:hanging="360"/>
+      </w:pPr>
+    </w:lvl>
+    <w:lvl w:ilvl="8" w:tplc="0409001B" w:tentative="1">
+      <w:start w:val="1"/>
+      <w:numFmt w:val="lowerRoman"/>
+      <w:lvlText w:val="%9."/>
+      <w:lvlJc w:val="right"/>
+      <w:pPr>
+        <w:ind w:left="6315" w:hanging="180"/>
+      </w:pPr>
+    </w:lvl>
+  </w:abstractNum>
+  <w:abstractNum w:abstractNumId="2" w15:restartNumberingAfterBreak="0">
+    <w:nsid w:val="0BC821B4"/>
+    <w:multiLevelType w:val="hybridMultilevel"/>
+    <w:tmpl w:val="74CC435A"/>
+    <w:lvl w:ilvl="0" w:tplc="F940A7D8">
+      <w:start w:val="1"/>
+      <w:numFmt w:val="bullet"/>
+      <w:lvlText w:val=""/>
+      <w:lvlJc w:val="left"/>
+      <w:pPr>
+        <w:ind w:left="720" w:hanging="360"/>
+      </w:pPr>
+      <w:rPr>
+        <w:rFonts w:ascii="Symbol" w:eastAsiaTheme="minorEastAsia" w:hAnsi="Symbol" w:cstheme="minorBidi" w:hint="default"/>
+      </w:rPr>
+    </w:lvl>
+    <w:lvl w:ilvl="1" w:tplc="04090003" w:tentative="1">
+      <w:start w:val="1"/>
+      <w:numFmt w:val="bullet"/>
+      <w:lvlText w:val="o"/>
+      <w:lvlJc w:val="left"/>
+      <w:pPr>
+        <w:ind w:left="1440" w:hanging="360"/>
+      </w:pPr>
+      <w:rPr>
+        <w:rFonts w:ascii="Courier New" w:hAnsi="Courier New" w:cs="Courier New" w:hint="default"/>
+      </w:rPr>
+    </w:lvl>
+    <w:lvl w:ilvl="2" w:tplc="04090005" w:tentative="1">
+      <w:start w:val="1"/>
+      <w:numFmt w:val="bullet"/>
+      <w:lvlText w:val=""/>
+      <w:lvlJc w:val="left"/>
+      <w:pPr>
+        <w:ind w:left="2160" w:hanging="360"/>
+      </w:pPr>
+      <w:rPr>
+        <w:rFonts w:ascii="Wingdings" w:hAnsi="Wingdings" w:hint="default"/>
+      </w:rPr>
+    </w:lvl>
+    <w:lvl w:ilvl="3" w:tplc="04090001" w:tentative="1">
+      <w:start w:val="1"/>
+      <w:numFmt w:val="bullet"/>
+      <w:lvlText w:val=""/>
+      <w:lvlJc w:val="left"/>
+      <w:pPr>
+        <w:ind w:left="2880" w:hanging="360"/>
+      </w:pPr>
+      <w:rPr>
+        <w:rFonts w:ascii="Symbol" w:hAnsi="Symbol" w:hint="default"/>
+      </w:rPr>
+    </w:lvl>
+    <w:lvl w:ilvl="4" w:tplc="04090003" w:tentative="1">
+      <w:start w:val="1"/>
+      <w:numFmt w:val="bullet"/>
+      <w:lvlText w:val="o"/>
+      <w:lvlJc w:val="left"/>
+      <w:pPr>
+        <w:ind w:left="3600" w:hanging="360"/>
+      </w:pPr>
+      <w:rPr>
+        <w:rFonts w:ascii="Courier New" w:hAnsi="Courier New" w:cs="Courier New" w:hint="default"/>
+      </w:rPr>
+    </w:lvl>
+    <w:lvl w:ilvl="5" w:tplc="04090005" w:tentative="1">
+      <w:start w:val="1"/>
+      <w:numFmt w:val="bullet"/>
+      <w:lvlText w:val=""/>
+      <w:lvlJc w:val="left"/>
+      <w:pPr>
+        <w:ind w:left="4320" w:hanging="360"/>
+      </w:pPr>
+      <w:rPr>
+        <w:rFonts w:ascii="Wingdings" w:hAnsi="Wingdings" w:hint="default"/>
+      </w:rPr>
+    </w:lvl>
+    <w:lvl w:ilvl="6" w:tplc="04090001" w:tentative="1">
+      <w:start w:val="1"/>
+      <w:numFmt w:val="bullet"/>
+      <w:lvlText w:val=""/>
+      <w:lvlJc w:val="left"/>
+      <w:pPr>
+        <w:ind w:left="5040" w:hanging="360"/>
+      </w:pPr>
+      <w:rPr>
+        <w:rFonts w:ascii="Symbol" w:hAnsi="Symbol" w:hint="default"/>
+      </w:rPr>
+    </w:lvl>
+    <w:lvl w:ilvl="7" w:tplc="04090003" w:tentative="1">
+      <w:start w:val="1"/>
+      <w:numFmt w:val="bullet"/>
+      <w:lvlText w:val="o"/>
+      <w:lvlJc w:val="left"/>
+      <w:pPr>
+        <w:ind w:left="5760" w:hanging="360"/>
+      </w:pPr>
+      <w:rPr>
+        <w:rFonts w:ascii="Courier New" w:hAnsi="Courier New" w:cs="Courier New" w:hint="default"/>
+      </w:rPr>
+    </w:lvl>
+    <w:lvl w:ilvl="8" w:tplc="04090005" w:tentative="1">
+      <w:start w:val="1"/>
+      <w:numFmt w:val="bullet"/>
+      <w:lvlText w:val=""/>
+      <w:lvlJc w:val="left"/>
+      <w:pPr>
+        <w:ind w:left="6480" w:hanging="360"/>
+      </w:pPr>
+      <w:rPr>
+        <w:rFonts w:ascii="Wingdings" w:hAnsi="Wingdings" w:hint="default"/>
+      </w:rPr>
+    </w:lvl>
+  </w:abstractNum>
+  <w:abstractNum w:abstractNumId="3" w15:restartNumberingAfterBreak="0">
+    <w:nsid w:val="1A0027C1"/>
+    <w:multiLevelType w:val="hybridMultilevel"/>
+    <w:tmpl w:val="45FADF18"/>
+    <w:lvl w:ilvl="0" w:tplc="0409000F">
+      <w:start w:val="1"/>
+      <w:numFmt w:val="decimal"/>
+      <w:lvlText w:val="%1."/>
+      <w:lvlJc w:val="left"/>
+      <w:pPr>
+        <w:ind w:left="720" w:hanging="360"/>
+      </w:pPr>
+      <w:rPr>
+        <w:rFonts w:hint="default"/>
+      </w:rPr>
+    </w:lvl>
+    <w:lvl w:ilvl="1" w:tplc="04090019" w:tentative="1">
+      <w:start w:val="1"/>
+      <w:numFmt w:val="lowerLetter"/>
+      <w:lvlText w:val="%2."/>
+      <w:lvlJc w:val="left"/>
+      <w:pPr>
+        <w:ind w:left="1440" w:hanging="360"/>
+      </w:pPr>
+    </w:lvl>
+    <w:lvl w:ilvl="2" w:tplc="0409001B" w:tentative="1">
+      <w:start w:val="1"/>
+      <w:numFmt w:val="lowerRoman"/>
+      <w:lvlText w:val="%3."/>
+      <w:lvlJc w:val="right"/>
+      <w:pPr>
+        <w:ind w:left="2160" w:hanging="180"/>
+      </w:pPr>
+    </w:lvl>
+    <w:lvl w:ilvl="3" w:tplc="0409000F" w:tentative="1">
+      <w:start w:val="1"/>
+      <w:numFmt w:val="decimal"/>
+      <w:lvlText w:val="%4."/>
+      <w:lvlJc w:val="left"/>
+      <w:pPr>
+        <w:ind w:left="2880" w:hanging="360"/>
+      </w:pPr>
+    </w:lvl>
+    <w:lvl w:ilvl="4" w:tplc="04090019" w:tentative="1">
+      <w:start w:val="1"/>
+      <w:numFmt w:val="lowerLetter"/>
+      <w:lvlText w:val="%5."/>
+      <w:lvlJc w:val="left"/>
+      <w:pPr>
+        <w:ind w:left="3600" w:hanging="360"/>
+      </w:pPr>
+    </w:lvl>
+    <w:lvl w:ilvl="5" w:tplc="0409001B" w:tentative="1">
+      <w:start w:val="1"/>
+      <w:numFmt w:val="lowerRoman"/>
+      <w:lvlText w:val="%6."/>
+      <w:lvlJc w:val="right"/>
+      <w:pPr>
+        <w:ind w:left="4320" w:hanging="180"/>
+      </w:pPr>
+    </w:lvl>
+    <w:lvl w:ilvl="6" w:tplc="0409000F" w:tentative="1">
+      <w:start w:val="1"/>
+      <w:numFmt w:val="decimal"/>
+      <w:lvlText w:val="%7."/>
+      <w:lvlJc w:val="left"/>
+      <w:pPr>
+        <w:ind w:left="5040" w:hanging="360"/>
+      </w:pPr>
+    </w:lvl>
+    <w:lvl w:ilvl="7" w:tplc="04090019" w:tentative="1">
+      <w:start w:val="1"/>
+      <w:numFmt w:val="lowerLetter"/>
+      <w:lvlText w:val="%8."/>
+      <w:lvlJc w:val="left"/>
+      <w:pPr>
+        <w:ind w:left="5760" w:hanging="360"/>
+      </w:pPr>
+    </w:lvl>
+    <w:lvl w:ilvl="8" w:tplc="0409001B" w:tentative="1">
+      <w:start w:val="1"/>
+      <w:numFmt w:val="lowerRoman"/>
+      <w:lvlText w:val="%9."/>
+      <w:lvlJc w:val="right"/>
+      <w:pPr>
+        <w:ind w:left="6480" w:hanging="180"/>
+      </w:pPr>
+    </w:lvl>
+  </w:abstractNum>
+  <w:abstractNum w:abstractNumId="4" w15:restartNumberingAfterBreak="0">
+    <w:nsid w:val="37E33D02"/>
+    <w:multiLevelType w:val="hybridMultilevel"/>
+    <w:tmpl w:val="D6588F6C"/>
+    <w:lvl w:ilvl="0" w:tplc="A302F3BA">
+      <w:start w:val="1"/>
+      <w:numFmt w:val="decimal"/>
+      <w:lvlText w:val="%1."/>
+      <w:lvlJc w:val="left"/>
+      <w:pPr>
+        <w:ind w:left="465" w:hanging="360"/>
+      </w:pPr>
+      <w:rPr>
+        <w:rFonts w:hint="default"/>
+      </w:rPr>
+    </w:lvl>
+    <w:lvl w:ilvl="1" w:tplc="04090019" w:tentative="1">
+      <w:start w:val="1"/>
+      <w:numFmt w:val="lowerLetter"/>
+      <w:lvlText w:val="%2."/>
+      <w:lvlJc w:val="left"/>
+      <w:pPr>
+        <w:ind w:left="1185" w:hanging="360"/>
+      </w:pPr>
+    </w:lvl>
+    <w:lvl w:ilvl="2" w:tplc="0409001B" w:tentative="1">
+      <w:start w:val="1"/>
+      <w:numFmt w:val="lowerRoman"/>
+      <w:lvlText w:val="%3."/>
+      <w:lvlJc w:val="right"/>
+      <w:pPr>
+        <w:ind w:left="1905" w:hanging="180"/>
+      </w:pPr>
+    </w:lvl>
+    <w:lvl w:ilvl="3" w:tplc="0409000F" w:tentative="1">
+      <w:start w:val="1"/>
+      <w:numFmt w:val="decimal"/>
+      <w:lvlText w:val="%4."/>
+      <w:lvlJc w:val="left"/>
+      <w:pPr>
+        <w:ind w:left="2625" w:hanging="360"/>
+      </w:pPr>
+    </w:lvl>
+    <w:lvl w:ilvl="4" w:tplc="04090019" w:tentative="1">
+      <w:start w:val="1"/>
+      <w:numFmt w:val="lowerLetter"/>
+      <w:lvlText w:val="%5."/>
+      <w:lvlJc w:val="left"/>
+      <w:pPr>
+        <w:ind w:left="3345" w:hanging="360"/>
+      </w:pPr>
+    </w:lvl>
+    <w:lvl w:ilvl="5" w:tplc="0409001B" w:tentative="1">
+      <w:start w:val="1"/>
+      <w:numFmt w:val="lowerRoman"/>
+      <w:lvlText w:val="%6."/>
+      <w:lvlJc w:val="right"/>
+      <w:pPr>
+        <w:ind w:left="4065" w:hanging="180"/>
+      </w:pPr>
+    </w:lvl>
+    <w:lvl w:ilvl="6" w:tplc="0409000F" w:tentative="1">
+      <w:start w:val="1"/>
+      <w:numFmt w:val="decimal"/>
+      <w:lvlText w:val="%7."/>
+      <w:lvlJc w:val="left"/>
+      <w:pPr>
+        <w:ind w:left="4785" w:hanging="360"/>
+      </w:pPr>
+    </w:lvl>
+    <w:lvl w:ilvl="7" w:tplc="04090019" w:tentative="1">
+      <w:start w:val="1"/>
+      <w:numFmt w:val="lowerLetter"/>
+      <w:lvlText w:val="%8."/>
+      <w:lvlJc w:val="left"/>
+      <w:pPr>
+        <w:ind w:left="5505" w:hanging="360"/>
+      </w:pPr>
+    </w:lvl>
+    <w:lvl w:ilvl="8" w:tplc="0409001B" w:tentative="1">
+      <w:start w:val="1"/>
+      <w:numFmt w:val="lowerRoman"/>
+      <w:lvlText w:val="%9."/>
+      <w:lvlJc w:val="right"/>
+      <w:pPr>
+        <w:ind w:left="6225" w:hanging="180"/>
+      </w:pPr>
+    </w:lvl>
+  </w:abstractNum>
+  <w:abstractNum w:abstractNumId="5" w15:restartNumberingAfterBreak="0">
+    <w:nsid w:val="44FD716B"/>
+    <w:multiLevelType w:val="hybridMultilevel"/>
+    <w:tmpl w:val="ED72C446"/>
+    <w:lvl w:ilvl="0" w:tplc="06F42A58">
+      <w:start w:val="1"/>
+      <w:numFmt w:val="decimal"/>
+      <w:lvlText w:val="%1."/>
+      <w:lvlJc w:val="left"/>
+      <w:pPr>
+        <w:ind w:left="405" w:hanging="360"/>
+      </w:pPr>
+      <w:rPr>
+        <w:rFonts w:hint="default"/>
+      </w:rPr>
+    </w:lvl>
+    <w:lvl w:ilvl="1" w:tplc="04090019" w:tentative="1">
+      <w:start w:val="1"/>
+      <w:numFmt w:val="lowerLetter"/>
+      <w:lvlText w:val="%2."/>
+      <w:lvlJc w:val="left"/>
+      <w:pPr>
+        <w:ind w:left="1125" w:hanging="360"/>
+      </w:pPr>
+    </w:lvl>
+    <w:lvl w:ilvl="2" w:tplc="0409001B" w:tentative="1">
+      <w:start w:val="1"/>
+      <w:numFmt w:val="lowerRoman"/>
+      <w:lvlText w:val="%3."/>
+      <w:lvlJc w:val="right"/>
+      <w:pPr>
+        <w:ind w:left="1845" w:hanging="180"/>
+      </w:pPr>
+    </w:lvl>
+    <w:lvl w:ilvl="3" w:tplc="0409000F" w:tentative="1">
+      <w:start w:val="1"/>
+      <w:numFmt w:val="decimal"/>
+      <w:lvlText w:val="%4."/>
+      <w:lvlJc w:val="left"/>
+      <w:pPr>
+        <w:ind w:left="2565" w:hanging="360"/>
+      </w:pPr>
+    </w:lvl>
+    <w:lvl w:ilvl="4" w:tplc="04090019" w:tentative="1">
+      <w:start w:val="1"/>
+      <w:numFmt w:val="lowerLetter"/>
+      <w:lvlText w:val="%5."/>
+      <w:lvlJc w:val="left"/>
+      <w:pPr>
+        <w:ind w:left="3285" w:hanging="360"/>
+      </w:pPr>
+    </w:lvl>
+    <w:lvl w:ilvl="5" w:tplc="0409001B" w:tentative="1">
+      <w:start w:val="1"/>
+      <w:numFmt w:val="lowerRoman"/>
+      <w:lvlText w:val="%6."/>
+      <w:lvlJc w:val="right"/>
+      <w:pPr>
+        <w:ind w:left="4005" w:hanging="180"/>
+      </w:pPr>
+    </w:lvl>
+    <w:lvl w:ilvl="6" w:tplc="0409000F" w:tentative="1">
+      <w:start w:val="1"/>
+      <w:numFmt w:val="decimal"/>
+      <w:lvlText w:val="%7."/>
+      <w:lvlJc w:val="left"/>
+      <w:pPr>
+        <w:ind w:left="4725" w:hanging="360"/>
+      </w:pPr>
+    </w:lvl>
+    <w:lvl w:ilvl="7" w:tplc="04090019" w:tentative="1">
+      <w:start w:val="1"/>
+      <w:numFmt w:val="lowerLetter"/>
+      <w:lvlText w:val="%8."/>
+      <w:lvlJc w:val="left"/>
+      <w:pPr>
+        <w:ind w:left="5445" w:hanging="360"/>
+      </w:pPr>
+    </w:lvl>
+    <w:lvl w:ilvl="8" w:tplc="0409001B" w:tentative="1">
+      <w:start w:val="1"/>
+      <w:numFmt w:val="lowerRoman"/>
+      <w:lvlText w:val="%9."/>
+      <w:lvlJc w:val="right"/>
+      <w:pPr>
+        <w:ind w:left="6165" w:hanging="180"/>
+      </w:pPr>
+    </w:lvl>
+  </w:abstractNum>
+  <w:abstractNum w:abstractNumId="6" w15:restartNumberingAfterBreak="0">
+    <w:nsid w:val="75DB2E48"/>
+    <w:multiLevelType w:val="hybridMultilevel"/>
+    <w:tmpl w:val="8B3C2758"/>
+    <w:lvl w:ilvl="0" w:tplc="5FB03FDE">
+      <w:start w:val="1"/>
+      <w:numFmt w:val="decimal"/>
+      <w:lvlText w:val="%1."/>
+      <w:lvlJc w:val="left"/>
+      <w:pPr>
+        <w:ind w:left="465" w:hanging="360"/>
+      </w:pPr>
+      <w:rPr>
+        <w:rFonts w:hint="default"/>
+      </w:rPr>
+    </w:lvl>
+    <w:lvl w:ilvl="1" w:tplc="04090019" w:tentative="1">
+      <w:start w:val="1"/>
+      <w:numFmt w:val="lowerLetter"/>
+      <w:lvlText w:val="%2."/>
+      <w:lvlJc w:val="left"/>
+      <w:pPr>
+        <w:ind w:left="1185" w:hanging="360"/>
+      </w:pPr>
+    </w:lvl>
+    <w:lvl w:ilvl="2" w:tplc="0409001B" w:tentative="1">
+      <w:start w:val="1"/>
+      <w:numFmt w:val="lowerRoman"/>
+      <w:lvlText w:val="%3."/>
+      <w:lvlJc w:val="right"/>
+      <w:pPr>
+        <w:ind w:left="1905" w:hanging="180"/>
+      </w:pPr>
+    </w:lvl>
+    <w:lvl w:ilvl="3" w:tplc="0409000F" w:tentative="1">
+      <w:start w:val="1"/>
+      <w:numFmt w:val="decimal"/>
+      <w:lvlText w:val="%4."/>
+      <w:lvlJc w:val="left"/>
+      <w:pPr>
+        <w:ind w:left="2625" w:hanging="360"/>
+      </w:pPr>
+    </w:lvl>
+    <w:lvl w:ilvl="4" w:tplc="04090019" w:tentative="1">
+      <w:start w:val="1"/>
+      <w:numFmt w:val="lowerLetter"/>
+      <w:lvlText w:val="%5."/>
+      <w:lvlJc w:val="left"/>
+      <w:pPr>
+        <w:ind w:left="3345" w:hanging="360"/>
+      </w:pPr>
+    </w:lvl>
+    <w:lvl w:ilvl="5" w:tplc="0409001B" w:tentative="1">
+      <w:start w:val="1"/>
+      <w:numFmt w:val="lowerRoman"/>
+      <w:lvlText w:val="%6."/>
+      <w:lvlJc w:val="right"/>
+      <w:pPr>
+        <w:ind w:left="4065" w:hanging="180"/>
+      </w:pPr>
+    </w:lvl>
+    <w:lvl w:ilvl="6" w:tplc="0409000F" w:tentative="1">
+      <w:start w:val="1"/>
+      <w:numFmt w:val="decimal"/>
+      <w:lvlText w:val="%7."/>
+      <w:lvlJc w:val="left"/>
+      <w:pPr>
+        <w:ind w:left="4785" w:hanging="360"/>
+      </w:pPr>
+    </w:lvl>
+    <w:lvl w:ilvl="7" w:tplc="04090019" w:tentative="1">
+      <w:start w:val="1"/>
+      <w:numFmt w:val="lowerLetter"/>
+      <w:lvlText w:val="%8."/>
+      <w:lvlJc w:val="left"/>
+      <w:pPr>
+        <w:ind w:left="5505" w:hanging="360"/>
+      </w:pPr>
+    </w:lvl>
+    <w:lvl w:ilvl="8" w:tplc="0409001B" w:tentative="1">
+      <w:start w:val="1"/>
+      <w:numFmt w:val="lowerRoman"/>
+      <w:lvlText w:val="%9."/>
+      <w:lvlJc w:val="right"/>
+      <w:pPr>
+        <w:ind w:left="6225" w:hanging="180"/>
+      </w:pPr>
+    </w:lvl>
+  </w:abstractNum>
+  <w:abstractNum w:abstractNumId="7" w15:restartNumberingAfterBreak="0">
+    <w:nsid w:val="7BCE6F72"/>
+    <w:multiLevelType w:val="hybridMultilevel"/>
+    <w:tmpl w:val="AD5E79F8"/>
+    <w:lvl w:ilvl="0" w:tplc="19321804">
+      <w:start w:val="1"/>
+      <w:numFmt w:val="bullet"/>
+      <w:lvlText w:val="-"/>
+      <w:lvlJc w:val="left"/>
+      <w:pPr>
+        <w:ind w:left="615" w:hanging="360"/>
+      </w:pPr>
+      <w:rPr>
+        <w:rFonts w:ascii="Calibri" w:eastAsiaTheme="minorEastAsia" w:hAnsi="Calibri" w:cs="Calibri" w:hint="default"/>
+      </w:rPr>
+    </w:lvl>
+    <w:lvl w:ilvl="1" w:tplc="04090003" w:tentative="1">
+      <w:start w:val="1"/>
+      <w:numFmt w:val="bullet"/>
+      <w:lvlText w:val="o"/>
+      <w:lvlJc w:val="left"/>
+      <w:pPr>
+        <w:ind w:left="1335" w:hanging="360"/>
+      </w:pPr>
+      <w:rPr>
+        <w:rFonts w:ascii="Courier New" w:hAnsi="Courier New" w:cs="Courier New" w:hint="default"/>
+      </w:rPr>
+    </w:lvl>
+    <w:lvl w:ilvl="2" w:tplc="04090005" w:tentative="1">
+      <w:start w:val="1"/>
+      <w:numFmt w:val="bullet"/>
+      <w:lvlText w:val=""/>
+      <w:lvlJc w:val="left"/>
+      <w:pPr>
+        <w:ind w:left="2055" w:hanging="360"/>
+      </w:pPr>
+      <w:rPr>
+        <w:rFonts w:ascii="Wingdings" w:hAnsi="Wingdings" w:hint="default"/>
+      </w:rPr>
+    </w:lvl>
+    <w:lvl w:ilvl="3" w:tplc="04090001" w:tentative="1">
+      <w:start w:val="1"/>
+      <w:numFmt w:val="bullet"/>
+      <w:lvlText w:val=""/>
+      <w:lvlJc w:val="left"/>
+      <w:pPr>
+        <w:ind w:left="2775" w:hanging="360"/>
+      </w:pPr>
+      <w:rPr>
+        <w:rFonts w:ascii="Symbol" w:hAnsi="Symbol" w:hint="default"/>
+      </w:rPr>
+    </w:lvl>
+    <w:lvl w:ilvl="4" w:tplc="04090003" w:tentative="1">
+      <w:start w:val="1"/>
+      <w:numFmt w:val="bullet"/>
+      <w:lvlText w:val="o"/>
+      <w:lvlJc w:val="left"/>
+      <w:pPr>
+        <w:ind w:left="3495" w:hanging="360"/>
+      </w:pPr>
+      <w:rPr>
+        <w:rFonts w:ascii="Courier New" w:hAnsi="Courier New" w:cs="Courier New" w:hint="default"/>
+      </w:rPr>
+    </w:lvl>
+    <w:lvl w:ilvl="5" w:tplc="04090005" w:tentative="1">
+      <w:start w:val="1"/>
+      <w:numFmt w:val="bullet"/>
+      <w:lvlText w:val=""/>
+      <w:lvlJc w:val="left"/>
+      <w:pPr>
+        <w:ind w:left="4215" w:hanging="360"/>
+      </w:pPr>
+      <w:rPr>
+        <w:rFonts w:ascii="Wingdings" w:hAnsi="Wingdings" w:hint="default"/>
+      </w:rPr>
+    </w:lvl>
+    <w:lvl w:ilvl="6" w:tplc="04090001" w:tentative="1">
+      <w:start w:val="1"/>
+      <w:numFmt w:val="bullet"/>
+      <w:lvlText w:val=""/>
+      <w:lvlJc w:val="left"/>
+      <w:pPr>
+        <w:ind w:left="4935" w:hanging="360"/>
+      </w:pPr>
+      <w:rPr>
+        <w:rFonts w:ascii="Symbol" w:hAnsi="Symbol" w:hint="default"/>
+      </w:rPr>
+    </w:lvl>
+    <w:lvl w:ilvl="7" w:tplc="04090003" w:tentative="1">
+      <w:start w:val="1"/>
+      <w:numFmt w:val="bullet"/>
+      <w:lvlText w:val="o"/>
+      <w:lvlJc w:val="left"/>
+      <w:pPr>
+        <w:ind w:left="5655" w:hanging="360"/>
+      </w:pPr>
+      <w:rPr>
+        <w:rFonts w:ascii="Courier New" w:hAnsi="Courier New" w:cs="Courier New" w:hint="default"/>
+      </w:rPr>
+    </w:lvl>
+    <w:lvl w:ilvl="8" w:tplc="04090005" w:tentative="1">
+      <w:start w:val="1"/>
+      <w:numFmt w:val="bullet"/>
+      <w:lvlText w:val=""/>
+      <w:lvlJc w:val="left"/>
+      <w:pPr>
+        <w:ind w:left="6375" w:hanging="360"/>
+      </w:pPr>
+      <w:rPr>
+        <w:rFonts w:ascii="Wingdings" w:hAnsi="Wingdings" w:hint="default"/>
+      </w:rPr>
+    </w:lvl>
+  </w:abstractNum>
+  <w:num w:numId="1" w16cid:durableId="1179352489">
+    <w:abstractNumId w:val="3"/>
+  </w:num>
+  <w:num w:numId="2" w16cid:durableId="898249630">
+    <w:abstractNumId w:val="2"/>
+  </w:num>
+  <w:num w:numId="3" w16cid:durableId="628587190">
+    <w:abstractNumId w:val="1"/>
+  </w:num>
+  <w:num w:numId="4" w16cid:durableId="32120416">
+    <w:abstractNumId w:val="7"/>
+  </w:num>
+  <w:num w:numId="5" w16cid:durableId="947736468">
+    <w:abstractNumId w:val="0"/>
+  </w:num>
+  <w:num w:numId="6" w16cid:durableId="1738089816">
+    <w:abstractNumId w:val="4"/>
+  </w:num>
+  <w:num w:numId="7" w16cid:durableId="359209152">
+    <w:abstractNumId w:val="6"/>
+  </w:num>
+  <w:num w:numId="8" w16cid:durableId="1100947537">
+    <w:abstractNumId w:val="5"/>
+  </w:num>
+</w:numbering>
+</file>
+
 <file path=word/styles.xml><?xml version="1.0" encoding="utf-8"?>
-<w:styles xmlns:mc="http://schemas.openxmlformats.org/markup-compatibility/2006" xmlns:r="http://schemas.openxmlformats.org/officeDocument/2006/relationships" xmlns:w="http://schemas.openxmlformats.org/wordprocessingml/2006/main" xmlns:w14="http://schemas.microsoft.com/office/word/2010/wordml" xmlns:w15="http://schemas.microsoft.com/office/word/2012/wordml" xmlns:w16cex="http://schemas.microsoft.com/office/word/2018/wordml/cex" xmlns:w16cid="http://schemas.microsoft.com/office/word/2016/wordml/cid" xmlns:w16="http://schemas.microsoft.com/office/word/2018/wordml" xmlns:w16sdtdh="http://schemas.microsoft.com/office/word/2020/wordml/sdtdatahash" xmlns:w16se="http://schemas.microsoft.com/office/word/2015/wordml/symex" mc:Ignorable="w14 w15 w16se w16cid w16 w16cex w16sdtdh">
+<w:styles xmlns:mc="http://schemas.openxmlformats.org/markup-compatibility/2006" xmlns:r="http://schemas.openxmlformats.org/officeDocument/2006/relationships" xmlns:w="http://schemas.openxmlformats.org/wordprocessingml/2006/main" xmlns:w14="http://schemas.microsoft.com/office/word/2010/wordml" xmlns:w15="http://schemas.microsoft.com/office/word/2012/wordml" xmlns:w16cex="http://schemas.microsoft.com/office/word/2018/wordml/cex" xmlns:w16cid="http://schemas.microsoft.com/office/word/2016/wordml/cid" xmlns:w16="http://schemas.microsoft.com/office/word/2018/wordml" xmlns:w16du="http://schemas.microsoft.com/office/word/2023/wordml/word16du" xmlns:w16sdtdh="http://schemas.microsoft.com/office/word/2020/wordml/sdtdatahash" xmlns:w16se="http://schemas.microsoft.com/office/word/2015/wordml/symex" mc:Ignorable="w14 w15 w16se w16cid w16 w16cex w16sdtdh w16du">
   <w:docDefaults>
     <w:rPrDefault>
       <w:rPr>
@@ -656,6 +2321,66 @@
       </w:tcPr>
     </w:tblStylePr>
   </w:style>
+  <w:style w:type="paragraph" w:styleId="Header">
+    <w:name w:val="header"/>
+    <w:basedOn w:val="Normal"/>
+    <w:link w:val="HeaderChar"/>
+    <w:uiPriority w:val="99"/>
+    <w:unhideWhenUsed/>
+    <w:rsid w:val="00823781"/>
+    <w:pPr>
+      <w:tabs>
+        <w:tab w:val="center" w:pos="4680"/>
+        <w:tab w:val="right" w:pos="9360"/>
+      </w:tabs>
+    </w:pPr>
+  </w:style>
+  <w:style w:type="character" w:customStyle="1" w:styleId="HeaderChar">
+    <w:name w:val="Header Char"/>
+    <w:basedOn w:val="DefaultParagraphFont"/>
+    <w:link w:val="Header"/>
+    <w:uiPriority w:val="99"/>
+    <w:rsid w:val="00823781"/>
+  </w:style>
+  <w:style w:type="paragraph" w:styleId="Footer">
+    <w:name w:val="footer"/>
+    <w:basedOn w:val="Normal"/>
+    <w:link w:val="FooterChar"/>
+    <w:uiPriority w:val="99"/>
+    <w:unhideWhenUsed/>
+    <w:rsid w:val="00823781"/>
+    <w:pPr>
+      <w:tabs>
+        <w:tab w:val="center" w:pos="4680"/>
+        <w:tab w:val="right" w:pos="9360"/>
+      </w:tabs>
+    </w:pPr>
+  </w:style>
+  <w:style w:type="character" w:customStyle="1" w:styleId="FooterChar">
+    <w:name w:val="Footer Char"/>
+    <w:basedOn w:val="DefaultParagraphFont"/>
+    <w:link w:val="Footer"/>
+    <w:uiPriority w:val="99"/>
+    <w:rsid w:val="00823781"/>
+  </w:style>
+  <w:style w:type="paragraph" w:styleId="ListParagraph">
+    <w:name w:val="List Paragraph"/>
+    <w:basedOn w:val="Normal"/>
+    <w:uiPriority w:val="34"/>
+    <w:qFormat/>
+    <w:rsid w:val="00823781"/>
+    <w:pPr>
+      <w:spacing w:after="200" w:line="276" w:lineRule="auto"/>
+      <w:ind w:left="720"/>
+      <w:contextualSpacing/>
+    </w:pPr>
+    <w:rPr>
+      <w:rFonts w:ascii="Calibri" w:hAnsi="Calibri"/>
+      <w:sz w:val="22"/>
+      <w:szCs w:val="22"/>
+      <w:lang w:eastAsia="en-US"/>
+    </w:rPr>
+  </w:style>
 </w:styles>
 </file>
 

</xml_diff>

<commit_message>
Revised final design, to match the code itself, did not have a final decision in my code, but still kept it in the algorithm. - Ethan
</commit_message>
<xml_diff>
--- a/final_design.docx
+++ b/final_design.docx
@@ -821,27 +821,6 @@
       <w:pPr>
         <w:ind w:left="405"/>
       </w:pPr>
-    </w:p>
-    <w:p>
-      <w:r>
-        <w:t xml:space="preserve">6. </w:t>
-      </w:r>
-      <w:r>
-        <w:rPr>
-          <w:b/>
-        </w:rPr>
-        <w:t>Final Decision</w:t>
-      </w:r>
-    </w:p>
-    <w:p>
-      <w:r>
-        <w:t>Input: Player chooses how to confront the final challenge based on previous decisions and stats.</w:t>
-      </w:r>
-    </w:p>
-    <w:p>
-      <w:r>
-        <w:t>Output: Personalized story ending based on the player's choices and performance.</w:t>
-      </w:r>
     </w:p>
     <w:p/>
     <w:sectPr>

</xml_diff>